<commit_message>
added who is doing what
Look right at the end to see wok break down.
Mike and Jess can change theirs within those specs as they wish
</commit_message>
<xml_diff>
--- a/IMY 310 Phase 3 planning.docx
+++ b/IMY 310 Phase 3 planning.docx
@@ -973,8 +973,6 @@
       <w:r>
         <w:t>Past recipe list</w:t>
       </w:r>
-      <w:bookmarkStart w:id="3" w:name="_GoBack"/>
-      <w:bookmarkEnd w:id="3"/>
     </w:p>
     <w:p>
       <w:pPr>
@@ -1029,22 +1027,22 @@
       <w:pPr>
         <w:pStyle w:val="Heading1"/>
       </w:pPr>
-      <w:bookmarkStart w:id="4" w:name="_Toc417283684"/>
+      <w:bookmarkStart w:id="3" w:name="_Toc417283684"/>
       <w:r>
         <w:lastRenderedPageBreak/>
         <w:t>Coding requirements</w:t>
       </w:r>
+      <w:bookmarkEnd w:id="3"/>
+    </w:p>
+    <w:p>
+      <w:pPr>
+        <w:pStyle w:val="Heading2"/>
+      </w:pPr>
+      <w:bookmarkStart w:id="4" w:name="_Toc417283685"/>
+      <w:r>
+        <w:t>Functions need</w:t>
+      </w:r>
       <w:bookmarkEnd w:id="4"/>
-    </w:p>
-    <w:p>
-      <w:pPr>
-        <w:pStyle w:val="Heading2"/>
-      </w:pPr>
-      <w:bookmarkStart w:id="5" w:name="_Toc417283685"/>
-      <w:r>
-        <w:t>Functions need</w:t>
-      </w:r>
-      <w:bookmarkEnd w:id="5"/>
     </w:p>
     <w:p>
       <w:pPr>
@@ -2266,11 +2264,11 @@
       <w:pPr>
         <w:pStyle w:val="Heading2"/>
       </w:pPr>
-      <w:bookmarkStart w:id="6" w:name="_Toc417283686"/>
+      <w:bookmarkStart w:id="5" w:name="_Toc417283686"/>
       <w:r>
         <w:t>Coding Libraries</w:t>
       </w:r>
-      <w:bookmarkEnd w:id="6"/>
+      <w:bookmarkEnd w:id="5"/>
     </w:p>
     <w:p>
       <w:r>
@@ -2336,6 +2334,81 @@
       <w:r>
         <w:t>Bootstrap</w:t>
       </w:r>
+    </w:p>
+    <w:p/>
+    <w:p>
+      <w:pPr>
+        <w:pStyle w:val="Heading2"/>
+      </w:pPr>
+      <w:r>
+        <w:t>Who is doing what</w:t>
+      </w:r>
+    </w:p>
+    <w:p>
+      <w:pPr>
+        <w:pStyle w:val="Heading3"/>
+      </w:pPr>
+      <w:r>
+        <w:t>Jess</w:t>
+      </w:r>
+    </w:p>
+    <w:p>
+      <w:r>
+        <w:t xml:space="preserve">Layouts and settings </w:t>
+      </w:r>
+      <w:proofErr w:type="spellStart"/>
+      <w:r>
+        <w:t>javascript</w:t>
+      </w:r>
+      <w:proofErr w:type="spellEnd"/>
+    </w:p>
+    <w:p>
+      <w:pPr>
+        <w:pStyle w:val="Heading3"/>
+      </w:pPr>
+      <w:r>
+        <w:t>Mike</w:t>
+      </w:r>
+    </w:p>
+    <w:p>
+      <w:r>
+        <w:t xml:space="preserve">Layouts and settings </w:t>
+      </w:r>
+      <w:proofErr w:type="spellStart"/>
+      <w:r>
+        <w:t>javascript</w:t>
+      </w:r>
+      <w:proofErr w:type="spellEnd"/>
+    </w:p>
+    <w:p>
+      <w:pPr>
+        <w:pStyle w:val="Heading3"/>
+      </w:pPr>
+      <w:proofErr w:type="spellStart"/>
+      <w:r>
+        <w:t>Prenolan</w:t>
+      </w:r>
+      <w:proofErr w:type="spellEnd"/>
+    </w:p>
+    <w:p>
+      <w:r>
+        <w:t>Functions 8-13</w:t>
+      </w:r>
+    </w:p>
+    <w:p>
+      <w:pPr>
+        <w:pStyle w:val="Heading3"/>
+      </w:pPr>
+      <w:r>
+        <w:t>Duran</w:t>
+      </w:r>
+    </w:p>
+    <w:p>
+      <w:r>
+        <w:t>Functions 1 -4</w:t>
+      </w:r>
+      <w:bookmarkStart w:id="6" w:name="_GoBack"/>
+      <w:bookmarkEnd w:id="6"/>
     </w:p>
     <w:sectPr>
       <w:pgSz w:w="11906" w:h="16838"/>
@@ -3323,6 +3396,28 @@
       <w:szCs w:val="26"/>
     </w:rPr>
   </w:style>
+  <w:style w:type="paragraph" w:styleId="Heading3">
+    <w:name w:val="heading 3"/>
+    <w:basedOn w:val="Normal"/>
+    <w:next w:val="Normal"/>
+    <w:link w:val="Heading3Char"/>
+    <w:uiPriority w:val="9"/>
+    <w:unhideWhenUsed/>
+    <w:qFormat/>
+    <w:rsid w:val="000B797F"/>
+    <w:pPr>
+      <w:keepNext/>
+      <w:keepLines/>
+      <w:spacing w:before="40" w:after="0"/>
+      <w:outlineLvl w:val="2"/>
+    </w:pPr>
+    <w:rPr>
+      <w:rFonts w:asciiTheme="majorHAnsi" w:eastAsiaTheme="majorEastAsia" w:hAnsiTheme="majorHAnsi" w:cstheme="majorBidi"/>
+      <w:color w:val="1F4D78" w:themeColor="accent1" w:themeShade="7F"/>
+      <w:sz w:val="24"/>
+      <w:szCs w:val="24"/>
+    </w:rPr>
+  </w:style>
   <w:style w:type="character" w:default="1" w:styleId="DefaultParagraphFont">
     <w:name w:val="Default Paragraph Font"/>
     <w:uiPriority w:val="1"/>
@@ -3501,6 +3596,19 @@
     <w:rPr>
       <w:color w:val="0563C1" w:themeColor="hyperlink"/>
       <w:u w:val="single"/>
+    </w:rPr>
+  </w:style>
+  <w:style w:type="character" w:customStyle="1" w:styleId="Heading3Char">
+    <w:name w:val="Heading 3 Char"/>
+    <w:basedOn w:val="DefaultParagraphFont"/>
+    <w:link w:val="Heading3"/>
+    <w:uiPriority w:val="9"/>
+    <w:rsid w:val="000B797F"/>
+    <w:rPr>
+      <w:rFonts w:asciiTheme="majorHAnsi" w:eastAsiaTheme="majorEastAsia" w:hAnsiTheme="majorHAnsi" w:cstheme="majorBidi"/>
+      <w:color w:val="1F4D78" w:themeColor="accent1" w:themeShade="7F"/>
+      <w:sz w:val="24"/>
+      <w:szCs w:val="24"/>
     </w:rPr>
   </w:style>
 </w:styles>
@@ -3772,7 +3880,7 @@
 </file>
 
 <file path=customXml/itemProps1.xml><?xml version="1.0" encoding="utf-8"?>
-<ds:datastoreItem xmlns:ds="http://schemas.openxmlformats.org/officeDocument/2006/customXml" ds:itemID="{D9F5BEC5-6B9B-4A6C-B7F3-EA21AEC93AC6}">
+<ds:datastoreItem xmlns:ds="http://schemas.openxmlformats.org/officeDocument/2006/customXml" ds:itemID="{FCA4591C-56E2-47C1-BDCC-90E7919F1B77}">
   <ds:schemaRefs>
     <ds:schemaRef ds:uri="http://schemas.openxmlformats.org/officeDocument/2006/bibliography"/>
   </ds:schemaRefs>

</xml_diff>

<commit_message>
updated some stuff and added functions
</commit_message>
<xml_diff>
--- a/IMY 310 Phase 3 planning.docx
+++ b/IMY 310 Phase 3 planning.docx
@@ -1052,13 +1052,8 @@
           <w:numId w:val="4"/>
         </w:numPr>
       </w:pPr>
-      <w:proofErr w:type="spellStart"/>
-      <w:r>
-        <w:t>GetRecipes</w:t>
-      </w:r>
-      <w:proofErr w:type="spellEnd"/>
-      <w:r>
-        <w:t>()</w:t>
+      <w:r>
+        <w:t>GetRecipes()</w:t>
       </w:r>
     </w:p>
     <w:p>
@@ -1106,26 +1101,1052 @@
         </w:numPr>
       </w:pPr>
       <w:r>
-        <w:t xml:space="preserve">Void but calls </w:t>
-      </w:r>
-      <w:proofErr w:type="spellStart"/>
-      <w:r>
-        <w:t>DisplayRecipes</w:t>
-      </w:r>
-      <w:proofErr w:type="spellEnd"/>
-      <w:r>
-        <w:t>(</w:t>
-      </w:r>
-      <w:proofErr w:type="spellStart"/>
-      <w:r>
-        <w:t>RecipeList</w:t>
-      </w:r>
-      <w:proofErr w:type="spellEnd"/>
+        <w:t>Void but calls DisplayRecipes(RecipeList)</w:t>
+      </w:r>
+    </w:p>
+    <w:p/>
+    <w:p>
+      <w:pPr>
+        <w:pStyle w:val="ListParagraph"/>
+        <w:numPr>
+          <w:ilvl w:val="0"/>
+          <w:numId w:val="4"/>
+        </w:numPr>
+      </w:pPr>
+      <w:r>
+        <w:t>Search</w:t>
+      </w:r>
+      <w:r>
+        <w:t>Recipes(ingredients, MealTime)</w:t>
+      </w:r>
+    </w:p>
+    <w:p>
+      <w:pPr>
+        <w:pStyle w:val="ListParagraph"/>
+        <w:numPr>
+          <w:ilvl w:val="1"/>
+          <w:numId w:val="4"/>
+        </w:numPr>
+      </w:pPr>
+      <w:r>
+        <w:t>Details</w:t>
+      </w:r>
+    </w:p>
+    <w:p>
+      <w:pPr>
+        <w:pStyle w:val="ListParagraph"/>
+        <w:numPr>
+          <w:ilvl w:val="2"/>
+          <w:numId w:val="4"/>
+        </w:numPr>
+      </w:pPr>
+      <w:r>
+        <w:t>Gets all recipes based on ingredients that user has</w:t>
+      </w:r>
+    </w:p>
+    <w:p>
+      <w:pPr>
+        <w:pStyle w:val="ListParagraph"/>
+        <w:numPr>
+          <w:ilvl w:val="1"/>
+          <w:numId w:val="4"/>
+        </w:numPr>
+      </w:pPr>
+      <w:r>
+        <w:t>Variables</w:t>
+      </w:r>
+    </w:p>
+    <w:p>
+      <w:pPr>
+        <w:pStyle w:val="ListParagraph"/>
+        <w:numPr>
+          <w:ilvl w:val="2"/>
+          <w:numId w:val="4"/>
+        </w:numPr>
+      </w:pPr>
+      <w:r>
+        <w:t xml:space="preserve">Ingredients </w:t>
+      </w:r>
+    </w:p>
+    <w:p>
+      <w:pPr>
+        <w:pStyle w:val="ListParagraph"/>
+        <w:numPr>
+          <w:ilvl w:val="3"/>
+          <w:numId w:val="4"/>
+        </w:numPr>
+      </w:pPr>
+      <w:r>
+        <w:t>List</w:t>
+      </w:r>
+      <w:r>
+        <w:t xml:space="preserve"> of all ingredients a user has in its fridge.</w:t>
+      </w:r>
+    </w:p>
+    <w:p>
+      <w:pPr>
+        <w:pStyle w:val="ListParagraph"/>
+        <w:numPr>
+          <w:ilvl w:val="3"/>
+          <w:numId w:val="4"/>
+        </w:numPr>
+      </w:pPr>
+      <w:r>
+        <w:t>May want to use mediator to decide if general list or by user ingredients. E.g. * means all, else it reads ingredients xml/data holder.</w:t>
+      </w:r>
+    </w:p>
+    <w:p>
+      <w:pPr>
+        <w:pStyle w:val="ListParagraph"/>
+        <w:numPr>
+          <w:ilvl w:val="2"/>
+          <w:numId w:val="4"/>
+        </w:numPr>
+      </w:pPr>
+      <w:r>
+        <w:t>MealTime – Breakfast, Lunch, Dinner or Any time.</w:t>
+      </w:r>
+    </w:p>
+    <w:p>
+      <w:pPr>
+        <w:pStyle w:val="ListParagraph"/>
+        <w:numPr>
+          <w:ilvl w:val="1"/>
+          <w:numId w:val="4"/>
+        </w:numPr>
+      </w:pPr>
+      <w:r>
+        <w:t>Returns</w:t>
+      </w:r>
+    </w:p>
+    <w:p>
+      <w:pPr>
+        <w:pStyle w:val="ListParagraph"/>
+        <w:numPr>
+          <w:ilvl w:val="2"/>
+          <w:numId w:val="4"/>
+        </w:numPr>
+      </w:pPr>
+      <w:r>
+        <w:t>Void but calls DisplayRecipes(RecipeList)</w:t>
+      </w:r>
+    </w:p>
+    <w:p/>
+    <w:p>
+      <w:pPr>
+        <w:pStyle w:val="ListParagraph"/>
+        <w:numPr>
+          <w:ilvl w:val="0"/>
+          <w:numId w:val="4"/>
+        </w:numPr>
+      </w:pPr>
+      <w:r>
+        <w:t>GetTrending()</w:t>
+      </w:r>
+    </w:p>
+    <w:p>
+      <w:pPr>
+        <w:pStyle w:val="ListParagraph"/>
+        <w:numPr>
+          <w:ilvl w:val="1"/>
+          <w:numId w:val="4"/>
+        </w:numPr>
+      </w:pPr>
+      <w:r>
+        <w:t>Details</w:t>
+      </w:r>
+    </w:p>
+    <w:p>
+      <w:pPr>
+        <w:pStyle w:val="ListParagraph"/>
+        <w:numPr>
+          <w:ilvl w:val="2"/>
+          <w:numId w:val="4"/>
+        </w:numPr>
+      </w:pPr>
+      <w:r>
+        <w:t>Gets all trending recipes from XML</w:t>
+      </w:r>
+    </w:p>
+    <w:p>
+      <w:pPr>
+        <w:pStyle w:val="ListParagraph"/>
+        <w:numPr>
+          <w:ilvl w:val="1"/>
+          <w:numId w:val="4"/>
+        </w:numPr>
+      </w:pPr>
+      <w:r>
+        <w:t>Returns</w:t>
+      </w:r>
+    </w:p>
+    <w:p>
+      <w:pPr>
+        <w:pStyle w:val="ListParagraph"/>
+        <w:numPr>
+          <w:ilvl w:val="2"/>
+          <w:numId w:val="4"/>
+        </w:numPr>
+      </w:pPr>
+      <w:r>
+        <w:t>Void but calls Display Recipes</w:t>
+      </w:r>
+    </w:p>
+    <w:p/>
+    <w:p>
+      <w:pPr>
+        <w:pStyle w:val="ListParagraph"/>
+        <w:numPr>
+          <w:ilvl w:val="0"/>
+          <w:numId w:val="4"/>
+        </w:numPr>
+      </w:pPr>
+      <w:r>
+        <w:t>DisplayRecipes(RecipeList)</w:t>
+      </w:r>
+    </w:p>
+    <w:p>
+      <w:pPr>
+        <w:pStyle w:val="ListParagraph"/>
+        <w:numPr>
+          <w:ilvl w:val="1"/>
+          <w:numId w:val="4"/>
+        </w:numPr>
+      </w:pPr>
+      <w:r>
+        <w:t>Details</w:t>
+      </w:r>
+    </w:p>
+    <w:p>
+      <w:pPr>
+        <w:pStyle w:val="ListParagraph"/>
+        <w:numPr>
+          <w:ilvl w:val="2"/>
+          <w:numId w:val="4"/>
+        </w:numPr>
+      </w:pPr>
+      <w:r>
+        <w:t>Creates display based on recipes provided to it.</w:t>
+      </w:r>
+    </w:p>
+    <w:p>
+      <w:pPr>
+        <w:pStyle w:val="ListParagraph"/>
+        <w:numPr>
+          <w:ilvl w:val="2"/>
+          <w:numId w:val="4"/>
+        </w:numPr>
+      </w:pPr>
+      <w:r>
+        <w:t>Look into splitting provided recipes into pages as to not show to many recipes on one page.</w:t>
+      </w:r>
+    </w:p>
+    <w:p>
+      <w:pPr>
+        <w:pStyle w:val="ListParagraph"/>
+        <w:numPr>
+          <w:ilvl w:val="1"/>
+          <w:numId w:val="4"/>
+        </w:numPr>
+      </w:pPr>
+      <w:r>
+        <w:t>Variables</w:t>
+      </w:r>
+    </w:p>
+    <w:p>
+      <w:pPr>
+        <w:pStyle w:val="ListParagraph"/>
+        <w:numPr>
+          <w:ilvl w:val="2"/>
+          <w:numId w:val="4"/>
+        </w:numPr>
+      </w:pPr>
+      <w:r>
+        <w:t>RecipeList – A list of all recipes to be displayed.</w:t>
+      </w:r>
+    </w:p>
+    <w:p>
+      <w:pPr>
+        <w:pStyle w:val="ListParagraph"/>
+        <w:numPr>
+          <w:ilvl w:val="1"/>
+          <w:numId w:val="4"/>
+        </w:numPr>
+      </w:pPr>
+      <w:r>
+        <w:t>Returns</w:t>
+      </w:r>
+    </w:p>
+    <w:p>
+      <w:pPr>
+        <w:pStyle w:val="ListParagraph"/>
+        <w:numPr>
+          <w:ilvl w:val="2"/>
+          <w:numId w:val="4"/>
+        </w:numPr>
+      </w:pPr>
+      <w:r>
+        <w:t>Void/The Display.</w:t>
+      </w:r>
+    </w:p>
+    <w:p/>
+    <w:p>
+      <w:pPr>
+        <w:pStyle w:val="ListParagraph"/>
+        <w:numPr>
+          <w:ilvl w:val="0"/>
+          <w:numId w:val="4"/>
+        </w:numPr>
+      </w:pPr>
+      <w:r>
+        <w:t>SaveSettings()</w:t>
+      </w:r>
+    </w:p>
+    <w:p>
+      <w:pPr>
+        <w:pStyle w:val="ListParagraph"/>
+        <w:numPr>
+          <w:ilvl w:val="1"/>
+          <w:numId w:val="4"/>
+        </w:numPr>
+      </w:pPr>
+      <w:r>
+        <w:t>Details</w:t>
+      </w:r>
+    </w:p>
+    <w:p>
+      <w:pPr>
+        <w:pStyle w:val="ListParagraph"/>
+        <w:numPr>
+          <w:ilvl w:val="2"/>
+          <w:numId w:val="4"/>
+        </w:numPr>
+      </w:pPr>
+      <w:r>
+        <w:t>Saves all changes made to settings</w:t>
+      </w:r>
+    </w:p>
+    <w:p>
+      <w:pPr>
+        <w:pStyle w:val="ListParagraph"/>
+        <w:numPr>
+          <w:ilvl w:val="1"/>
+          <w:numId w:val="4"/>
+        </w:numPr>
+      </w:pPr>
+      <w:r>
+        <w:t>Returns</w:t>
+      </w:r>
+    </w:p>
+    <w:p>
+      <w:pPr>
+        <w:pStyle w:val="ListParagraph"/>
+        <w:numPr>
+          <w:ilvl w:val="2"/>
+          <w:numId w:val="4"/>
+        </w:numPr>
+      </w:pPr>
+      <w:r>
+        <w:t xml:space="preserve">Void, but should call </w:t>
+      </w:r>
+      <w:r>
+        <w:t>ApplySettings()</w:t>
+      </w:r>
+    </w:p>
+    <w:p>
+      <w:pPr>
+        <w:ind w:left="1980"/>
+      </w:pPr>
+    </w:p>
+    <w:p>
+      <w:pPr>
+        <w:pStyle w:val="ListParagraph"/>
+        <w:numPr>
+          <w:ilvl w:val="0"/>
+          <w:numId w:val="4"/>
+        </w:numPr>
+      </w:pPr>
+      <w:r>
+        <w:t>ApplySettings()</w:t>
+      </w:r>
+    </w:p>
+    <w:p>
+      <w:pPr>
+        <w:pStyle w:val="ListParagraph"/>
+        <w:numPr>
+          <w:ilvl w:val="1"/>
+          <w:numId w:val="4"/>
+        </w:numPr>
+      </w:pPr>
+      <w:r>
+        <w:t>Details</w:t>
+      </w:r>
+    </w:p>
+    <w:p>
+      <w:pPr>
+        <w:pStyle w:val="ListParagraph"/>
+        <w:numPr>
+          <w:ilvl w:val="2"/>
+          <w:numId w:val="4"/>
+        </w:numPr>
+      </w:pPr>
+      <w:r>
+        <w:t>Applies settings found in XML</w:t>
+      </w:r>
+    </w:p>
+    <w:p>
+      <w:pPr>
+        <w:pStyle w:val="ListParagraph"/>
+        <w:numPr>
+          <w:ilvl w:val="1"/>
+          <w:numId w:val="4"/>
+        </w:numPr>
+      </w:pPr>
+      <w:r>
+        <w:t>Returns</w:t>
+      </w:r>
+    </w:p>
+    <w:p>
+      <w:pPr>
+        <w:pStyle w:val="ListParagraph"/>
+        <w:numPr>
+          <w:ilvl w:val="2"/>
+          <w:numId w:val="4"/>
+        </w:numPr>
+      </w:pPr>
+      <w:r>
+        <w:t xml:space="preserve">Void but </w:t>
+      </w:r>
+      <w:r>
+        <w:t>settings should be applied.</w:t>
+      </w:r>
+    </w:p>
+    <w:p/>
+    <w:p>
+      <w:pPr>
+        <w:pStyle w:val="ListParagraph"/>
+        <w:numPr>
+          <w:ilvl w:val="0"/>
+          <w:numId w:val="4"/>
+        </w:numPr>
+      </w:pPr>
+      <w:r>
+        <w:t>ReadSettings()</w:t>
+      </w:r>
+    </w:p>
+    <w:p>
+      <w:pPr>
+        <w:pStyle w:val="ListParagraph"/>
+        <w:numPr>
+          <w:ilvl w:val="1"/>
+          <w:numId w:val="4"/>
+        </w:numPr>
+      </w:pPr>
+      <w:r>
+        <w:t>Details</w:t>
+      </w:r>
+    </w:p>
+    <w:p>
+      <w:pPr>
+        <w:pStyle w:val="ListParagraph"/>
+        <w:numPr>
+          <w:ilvl w:val="2"/>
+          <w:numId w:val="4"/>
+        </w:numPr>
+      </w:pPr>
+      <w:r>
+        <w:t>Reads settings from XML</w:t>
+      </w:r>
+    </w:p>
+    <w:p>
+      <w:pPr>
+        <w:pStyle w:val="ListParagraph"/>
+        <w:numPr>
+          <w:ilvl w:val="1"/>
+          <w:numId w:val="4"/>
+        </w:numPr>
+      </w:pPr>
+      <w:r>
+        <w:t>Returns</w:t>
+      </w:r>
+    </w:p>
+    <w:p>
+      <w:pPr>
+        <w:pStyle w:val="ListParagraph"/>
+        <w:numPr>
+          <w:ilvl w:val="2"/>
+          <w:numId w:val="4"/>
+        </w:numPr>
+      </w:pPr>
+      <w:r>
+        <w:t>Void but should call ApplySettings()</w:t>
+      </w:r>
+    </w:p>
+    <w:p/>
+    <w:p>
+      <w:pPr>
+        <w:pStyle w:val="ListParagraph"/>
+        <w:numPr>
+          <w:ilvl w:val="0"/>
+          <w:numId w:val="4"/>
+        </w:numPr>
+      </w:pPr>
+      <w:r>
+        <w:t>AddToFavorites(Recipe)</w:t>
+      </w:r>
+    </w:p>
+    <w:p>
+      <w:pPr>
+        <w:pStyle w:val="ListParagraph"/>
+        <w:numPr>
+          <w:ilvl w:val="1"/>
+          <w:numId w:val="4"/>
+        </w:numPr>
+      </w:pPr>
+      <w:r>
+        <w:t>Details</w:t>
+      </w:r>
+    </w:p>
+    <w:p>
+      <w:pPr>
+        <w:pStyle w:val="ListParagraph"/>
+        <w:numPr>
+          <w:ilvl w:val="2"/>
+          <w:numId w:val="4"/>
+        </w:numPr>
+      </w:pPr>
+      <w:r>
+        <w:t>Adds recipe to XML</w:t>
+      </w:r>
+    </w:p>
+    <w:p>
+      <w:pPr>
+        <w:pStyle w:val="ListParagraph"/>
+        <w:numPr>
+          <w:ilvl w:val="1"/>
+          <w:numId w:val="4"/>
+        </w:numPr>
+      </w:pPr>
+      <w:r>
+        <w:t>Variables</w:t>
+      </w:r>
+    </w:p>
+    <w:p>
+      <w:pPr>
+        <w:pStyle w:val="ListParagraph"/>
+        <w:numPr>
+          <w:ilvl w:val="2"/>
+          <w:numId w:val="4"/>
+        </w:numPr>
+      </w:pPr>
+      <w:r>
+        <w:t>Recipe – The recipe you wish to add to favorites</w:t>
+      </w:r>
+    </w:p>
+    <w:p>
+      <w:pPr>
+        <w:pStyle w:val="ListParagraph"/>
+        <w:numPr>
+          <w:ilvl w:val="1"/>
+          <w:numId w:val="4"/>
+        </w:numPr>
+      </w:pPr>
+      <w:r>
+        <w:t xml:space="preserve">Returns </w:t>
+      </w:r>
+    </w:p>
+    <w:p>
+      <w:pPr>
+        <w:pStyle w:val="ListParagraph"/>
+        <w:numPr>
+          <w:ilvl w:val="2"/>
+          <w:numId w:val="4"/>
+        </w:numPr>
+      </w:pPr>
+      <w:r>
+        <w:t>Void</w:t>
+      </w:r>
+    </w:p>
+    <w:p/>
+    <w:p>
+      <w:pPr>
+        <w:pStyle w:val="ListParagraph"/>
+        <w:numPr>
+          <w:ilvl w:val="0"/>
+          <w:numId w:val="4"/>
+        </w:numPr>
+      </w:pPr>
+      <w:r>
+        <w:t>ReadFavorites()</w:t>
+      </w:r>
+    </w:p>
+    <w:p>
+      <w:pPr>
+        <w:pStyle w:val="ListParagraph"/>
+        <w:numPr>
+          <w:ilvl w:val="1"/>
+          <w:numId w:val="4"/>
+        </w:numPr>
+      </w:pPr>
+      <w:r>
+        <w:t>Details</w:t>
+      </w:r>
+    </w:p>
+    <w:p>
+      <w:pPr>
+        <w:pStyle w:val="ListParagraph"/>
+        <w:numPr>
+          <w:ilvl w:val="2"/>
+          <w:numId w:val="4"/>
+        </w:numPr>
+      </w:pPr>
+      <w:r>
+        <w:t>Reads data from XML</w:t>
+      </w:r>
+    </w:p>
+    <w:p>
+      <w:pPr>
+        <w:pStyle w:val="ListParagraph"/>
+        <w:numPr>
+          <w:ilvl w:val="1"/>
+          <w:numId w:val="4"/>
+        </w:numPr>
+      </w:pPr>
+      <w:r>
+        <w:t>Returns</w:t>
+      </w:r>
+    </w:p>
+    <w:p>
+      <w:pPr>
+        <w:pStyle w:val="ListParagraph"/>
+        <w:numPr>
+          <w:ilvl w:val="2"/>
+          <w:numId w:val="4"/>
+        </w:numPr>
+      </w:pPr>
+      <w:r>
+        <w:t>Void but calls DisplayRecipes(</w:t>
+      </w:r>
+      <w:r>
+        <w:t>RecipeList)</w:t>
+      </w:r>
+    </w:p>
+    <w:p/>
+    <w:p>
+      <w:pPr>
+        <w:pStyle w:val="ListParagraph"/>
+        <w:numPr>
+          <w:ilvl w:val="0"/>
+          <w:numId w:val="4"/>
+        </w:numPr>
+      </w:pPr>
+      <w:r>
+        <w:t>AddToPastRecipes(Recipe)</w:t>
+      </w:r>
+    </w:p>
+    <w:p>
+      <w:pPr>
+        <w:pStyle w:val="ListParagraph"/>
+        <w:numPr>
+          <w:ilvl w:val="1"/>
+          <w:numId w:val="4"/>
+        </w:numPr>
+      </w:pPr>
+      <w:r>
+        <w:t>Details</w:t>
+      </w:r>
+    </w:p>
+    <w:p>
+      <w:pPr>
+        <w:pStyle w:val="ListParagraph"/>
+        <w:numPr>
+          <w:ilvl w:val="2"/>
+          <w:numId w:val="4"/>
+        </w:numPr>
+      </w:pPr>
+      <w:r>
+        <w:t>Adds recipe to XML</w:t>
+      </w:r>
+    </w:p>
+    <w:p>
+      <w:pPr>
+        <w:pStyle w:val="ListParagraph"/>
+        <w:numPr>
+          <w:ilvl w:val="1"/>
+          <w:numId w:val="4"/>
+        </w:numPr>
+      </w:pPr>
+      <w:r>
+        <w:t>Variables</w:t>
+      </w:r>
+    </w:p>
+    <w:p>
+      <w:pPr>
+        <w:pStyle w:val="ListParagraph"/>
+        <w:numPr>
+          <w:ilvl w:val="2"/>
+          <w:numId w:val="4"/>
+        </w:numPr>
+      </w:pPr>
+      <w:r>
+        <w:t>Recipe – The recipe you wish to add to favorites</w:t>
+      </w:r>
+    </w:p>
+    <w:p>
+      <w:pPr>
+        <w:pStyle w:val="ListParagraph"/>
+        <w:numPr>
+          <w:ilvl w:val="1"/>
+          <w:numId w:val="4"/>
+        </w:numPr>
+      </w:pPr>
+      <w:r>
+        <w:t xml:space="preserve">Returns </w:t>
+      </w:r>
+    </w:p>
+    <w:p>
+      <w:pPr>
+        <w:pStyle w:val="ListParagraph"/>
+        <w:numPr>
+          <w:ilvl w:val="2"/>
+          <w:numId w:val="4"/>
+        </w:numPr>
+      </w:pPr>
+      <w:r>
+        <w:t>V</w:t>
+      </w:r>
+      <w:r>
+        <w:t>oid</w:t>
+      </w:r>
+    </w:p>
+    <w:p/>
+    <w:p>
+      <w:pPr>
+        <w:pStyle w:val="ListParagraph"/>
+        <w:numPr>
+          <w:ilvl w:val="0"/>
+          <w:numId w:val="4"/>
+        </w:numPr>
+      </w:pPr>
+      <w:r>
+        <w:t>ReadPastRecipes()</w:t>
+      </w:r>
+    </w:p>
+    <w:p>
+      <w:pPr>
+        <w:pStyle w:val="ListParagraph"/>
+        <w:numPr>
+          <w:ilvl w:val="1"/>
+          <w:numId w:val="4"/>
+        </w:numPr>
+      </w:pPr>
+      <w:r>
+        <w:t>Details</w:t>
+      </w:r>
+    </w:p>
+    <w:p>
+      <w:pPr>
+        <w:pStyle w:val="ListParagraph"/>
+        <w:numPr>
+          <w:ilvl w:val="2"/>
+          <w:numId w:val="4"/>
+        </w:numPr>
+      </w:pPr>
+      <w:r>
+        <w:t>Reads data from XML</w:t>
+      </w:r>
+    </w:p>
+    <w:p>
+      <w:pPr>
+        <w:pStyle w:val="ListParagraph"/>
+        <w:numPr>
+          <w:ilvl w:val="1"/>
+          <w:numId w:val="4"/>
+        </w:numPr>
+      </w:pPr>
+      <w:r>
+        <w:t>Returns</w:t>
+      </w:r>
+    </w:p>
+    <w:p>
+      <w:pPr>
+        <w:pStyle w:val="ListParagraph"/>
+        <w:numPr>
+          <w:ilvl w:val="2"/>
+          <w:numId w:val="4"/>
+        </w:numPr>
+      </w:pPr>
+      <w:r>
+        <w:t>Void but calls DisplayRecipes(RecipeList)</w:t>
+      </w:r>
+    </w:p>
+    <w:p/>
+    <w:p>
+      <w:pPr>
+        <w:pStyle w:val="ListParagraph"/>
+        <w:numPr>
+          <w:ilvl w:val="0"/>
+          <w:numId w:val="4"/>
+        </w:numPr>
+      </w:pPr>
+      <w:r>
+        <w:lastRenderedPageBreak/>
+        <w:t>RateRecipe(Recipe)</w:t>
+      </w:r>
+    </w:p>
+    <w:p>
+      <w:pPr>
+        <w:pStyle w:val="ListParagraph"/>
+        <w:numPr>
+          <w:ilvl w:val="1"/>
+          <w:numId w:val="4"/>
+        </w:numPr>
+      </w:pPr>
+      <w:r>
+        <w:t>Details</w:t>
+      </w:r>
+    </w:p>
+    <w:p>
+      <w:pPr>
+        <w:pStyle w:val="ListParagraph"/>
+        <w:numPr>
+          <w:ilvl w:val="2"/>
+          <w:numId w:val="4"/>
+        </w:numPr>
+      </w:pPr>
+      <w:r>
+        <w:t>Updates Rating in object in XML</w:t>
+      </w:r>
+    </w:p>
+    <w:p>
+      <w:pPr>
+        <w:pStyle w:val="ListParagraph"/>
+        <w:numPr>
+          <w:ilvl w:val="1"/>
+          <w:numId w:val="4"/>
+        </w:numPr>
+      </w:pPr>
+      <w:r>
+        <w:t>Variables</w:t>
+      </w:r>
+    </w:p>
+    <w:p>
+      <w:pPr>
+        <w:pStyle w:val="ListParagraph"/>
+        <w:numPr>
+          <w:ilvl w:val="2"/>
+          <w:numId w:val="4"/>
+        </w:numPr>
+      </w:pPr>
+      <w:r>
+        <w:t>Recipe – Recipe object you wish to change</w:t>
+      </w:r>
+    </w:p>
+    <w:p>
+      <w:pPr>
+        <w:pStyle w:val="ListParagraph"/>
+        <w:numPr>
+          <w:ilvl w:val="1"/>
+          <w:numId w:val="4"/>
+        </w:numPr>
+      </w:pPr>
+      <w:r>
+        <w:t>Returns</w:t>
+      </w:r>
+    </w:p>
+    <w:p>
+      <w:pPr>
+        <w:pStyle w:val="ListParagraph"/>
+        <w:numPr>
+          <w:ilvl w:val="2"/>
+          <w:numId w:val="4"/>
+        </w:numPr>
+      </w:pPr>
+      <w:r>
+        <w:t>Void but calls UpdateRecipe(UpdatedRecipe).</w:t>
+      </w:r>
+    </w:p>
+    <w:p/>
+    <w:p>
+      <w:pPr>
+        <w:pStyle w:val="ListParagraph"/>
+        <w:numPr>
+          <w:ilvl w:val="0"/>
+          <w:numId w:val="4"/>
+        </w:numPr>
+      </w:pPr>
+      <w:r>
+        <w:t>UpdateRecipe(Recipe)</w:t>
+      </w:r>
+    </w:p>
+    <w:p>
+      <w:pPr>
+        <w:pStyle w:val="ListParagraph"/>
+        <w:numPr>
+          <w:ilvl w:val="1"/>
+          <w:numId w:val="4"/>
+        </w:numPr>
+      </w:pPr>
+      <w:r>
+        <w:t>Details</w:t>
+      </w:r>
+    </w:p>
+    <w:p>
+      <w:pPr>
+        <w:pStyle w:val="ListParagraph"/>
+        <w:numPr>
+          <w:ilvl w:val="2"/>
+          <w:numId w:val="4"/>
+        </w:numPr>
+      </w:pPr>
+      <w:r>
+        <w:t>Updates Recipe in XML</w:t>
+      </w:r>
+    </w:p>
+    <w:p>
+      <w:pPr>
+        <w:pStyle w:val="ListParagraph"/>
+        <w:numPr>
+          <w:ilvl w:val="1"/>
+          <w:numId w:val="4"/>
+        </w:numPr>
+      </w:pPr>
+      <w:r>
+        <w:t>Variables</w:t>
+      </w:r>
+    </w:p>
+    <w:p>
+      <w:pPr>
+        <w:pStyle w:val="ListParagraph"/>
+        <w:numPr>
+          <w:ilvl w:val="2"/>
+          <w:numId w:val="4"/>
+        </w:numPr>
+      </w:pPr>
+      <w:r>
+        <w:t>Recipe – Recipe object you wish to change</w:t>
+      </w:r>
+    </w:p>
+    <w:p>
+      <w:pPr>
+        <w:pStyle w:val="ListParagraph"/>
+        <w:numPr>
+          <w:ilvl w:val="1"/>
+          <w:numId w:val="4"/>
+        </w:numPr>
+      </w:pPr>
+      <w:r>
+        <w:t>Returns</w:t>
+      </w:r>
+    </w:p>
+    <w:p>
+      <w:pPr>
+        <w:pStyle w:val="ListParagraph"/>
+        <w:numPr>
+          <w:ilvl w:val="2"/>
+          <w:numId w:val="4"/>
+        </w:numPr>
+      </w:pPr>
+      <w:r>
+        <w:t>Void.</w:t>
+      </w:r>
+    </w:p>
+    <w:p>
+      <w:pPr>
+        <w:pStyle w:val="ListParagraph"/>
+        <w:numPr>
+          <w:ilvl w:val="0"/>
+          <w:numId w:val="4"/>
+        </w:numPr>
+      </w:pPr>
+      <w:r>
+        <w:t>GetIngredients(</w:t>
+      </w:r>
+      <w:r>
+        <w:t>ingredient</w:t>
+      </w:r>
       <w:r>
         <w:t>)</w:t>
       </w:r>
     </w:p>
-    <w:p/>
+    <w:p>
+      <w:pPr>
+        <w:pStyle w:val="ListParagraph"/>
+        <w:numPr>
+          <w:ilvl w:val="1"/>
+          <w:numId w:val="4"/>
+        </w:numPr>
+      </w:pPr>
+      <w:r>
+        <w:t>Details</w:t>
+      </w:r>
+    </w:p>
+    <w:p>
+      <w:pPr>
+        <w:pStyle w:val="ListParagraph"/>
+        <w:numPr>
+          <w:ilvl w:val="2"/>
+          <w:numId w:val="4"/>
+        </w:numPr>
+      </w:pPr>
+      <w:r>
+        <w:t>G</w:t>
+      </w:r>
+      <w:r>
+        <w:t>ets</w:t>
+      </w:r>
+      <w:r>
+        <w:t xml:space="preserve"> all ingredients that are like “ingredients” if ingredient = “*” then return all</w:t>
+      </w:r>
+    </w:p>
+    <w:p>
+      <w:pPr>
+        <w:pStyle w:val="ListParagraph"/>
+        <w:numPr>
+          <w:ilvl w:val="1"/>
+          <w:numId w:val="4"/>
+        </w:numPr>
+      </w:pPr>
+      <w:r>
+        <w:t>Variables</w:t>
+      </w:r>
+    </w:p>
+    <w:p>
+      <w:pPr>
+        <w:pStyle w:val="ListParagraph"/>
+        <w:numPr>
+          <w:ilvl w:val="2"/>
+          <w:numId w:val="4"/>
+        </w:numPr>
+      </w:pPr>
+      <w:r>
+        <w:t>Ingredient you wish to search</w:t>
+      </w:r>
+    </w:p>
+    <w:p>
+      <w:pPr>
+        <w:pStyle w:val="ListParagraph"/>
+        <w:numPr>
+          <w:ilvl w:val="1"/>
+          <w:numId w:val="4"/>
+        </w:numPr>
+      </w:pPr>
+      <w:r>
+        <w:t>Return</w:t>
+      </w:r>
+    </w:p>
+    <w:p>
+      <w:pPr>
+        <w:pStyle w:val="ListParagraph"/>
+        <w:numPr>
+          <w:ilvl w:val="2"/>
+          <w:numId w:val="4"/>
+        </w:numPr>
+      </w:pPr>
+      <w:r>
+        <w:t>Void but calls DisplayIngredients()</w:t>
+      </w:r>
+    </w:p>
     <w:p>
       <w:pPr>
         <w:pStyle w:val="ListParagraph"/>
@@ -1134,22 +2155,12 @@
           <w:numId w:val="4"/>
         </w:numPr>
       </w:pPr>
-      <w:proofErr w:type="spellStart"/>
-      <w:r>
-        <w:t>Search</w:t>
-      </w:r>
-      <w:r>
-        <w:t>Recipes</w:t>
-      </w:r>
-      <w:proofErr w:type="spellEnd"/>
-      <w:r>
-        <w:t xml:space="preserve">(ingredients, </w:t>
-      </w:r>
-      <w:proofErr w:type="spellStart"/>
-      <w:r>
-        <w:t>MealTime</w:t>
-      </w:r>
-      <w:proofErr w:type="spellEnd"/>
+      <w:r>
+        <w:t>DisplayIngredients(</w:t>
+      </w:r>
+      <w:r>
+        <w:t>IngredientsList</w:t>
+      </w:r>
       <w:r>
         <w:t>)</w:t>
       </w:r>
@@ -1175,118 +2186,151 @@
         </w:numPr>
       </w:pPr>
       <w:r>
-        <w:t>Gets all recipes based on ingredients that user has</w:t>
-      </w:r>
-    </w:p>
-    <w:p>
-      <w:pPr>
-        <w:pStyle w:val="ListParagraph"/>
-        <w:numPr>
-          <w:ilvl w:val="1"/>
-          <w:numId w:val="4"/>
-        </w:numPr>
-      </w:pPr>
-      <w:r>
-        <w:t>Variables</w:t>
-      </w:r>
-    </w:p>
-    <w:p>
-      <w:pPr>
-        <w:pStyle w:val="ListParagraph"/>
-        <w:numPr>
-          <w:ilvl w:val="2"/>
-          <w:numId w:val="4"/>
-        </w:numPr>
-      </w:pPr>
-      <w:r>
-        <w:t xml:space="preserve">Ingredients </w:t>
-      </w:r>
-    </w:p>
-    <w:p>
-      <w:pPr>
-        <w:pStyle w:val="ListParagraph"/>
-        <w:numPr>
-          <w:ilvl w:val="3"/>
-          <w:numId w:val="4"/>
-        </w:numPr>
-      </w:pPr>
-      <w:r>
-        <w:t>List</w:t>
-      </w:r>
-      <w:r>
-        <w:t xml:space="preserve"> of all ingredients a user has in its fridge.</w:t>
-      </w:r>
-    </w:p>
-    <w:p>
-      <w:pPr>
-        <w:pStyle w:val="ListParagraph"/>
-        <w:numPr>
-          <w:ilvl w:val="3"/>
-          <w:numId w:val="4"/>
-        </w:numPr>
-      </w:pPr>
-      <w:r>
-        <w:t>May want to use mediator to decide if general list or by user ingredients. E.g. * means all, else it reads ingredients xml/data holder.</w:t>
-      </w:r>
-    </w:p>
-    <w:p>
-      <w:pPr>
-        <w:pStyle w:val="ListParagraph"/>
-        <w:numPr>
-          <w:ilvl w:val="2"/>
-          <w:numId w:val="4"/>
-        </w:numPr>
-      </w:pPr>
-      <w:proofErr w:type="spellStart"/>
-      <w:r>
-        <w:t>MealTime</w:t>
-      </w:r>
-      <w:proofErr w:type="spellEnd"/>
-      <w:r>
-        <w:t xml:space="preserve"> – Breakfast, Lunch, Dinner or Any time.</w:t>
-      </w:r>
-    </w:p>
-    <w:p>
-      <w:pPr>
-        <w:pStyle w:val="ListParagraph"/>
-        <w:numPr>
-          <w:ilvl w:val="1"/>
-          <w:numId w:val="4"/>
-        </w:numPr>
-      </w:pPr>
-      <w:r>
-        <w:t>Returns</w:t>
-      </w:r>
-    </w:p>
-    <w:p>
-      <w:pPr>
-        <w:pStyle w:val="ListParagraph"/>
-        <w:numPr>
-          <w:ilvl w:val="2"/>
-          <w:numId w:val="4"/>
-        </w:numPr>
-      </w:pPr>
-      <w:r>
-        <w:t xml:space="preserve">Void but calls </w:t>
-      </w:r>
-      <w:proofErr w:type="spellStart"/>
-      <w:r>
-        <w:t>DisplayRecipes</w:t>
-      </w:r>
-      <w:proofErr w:type="spellEnd"/>
-      <w:r>
-        <w:t>(</w:t>
-      </w:r>
-      <w:proofErr w:type="spellStart"/>
-      <w:r>
-        <w:t>RecipeList</w:t>
-      </w:r>
-      <w:proofErr w:type="spellEnd"/>
+        <w:t>Displays results provided in ingredients</w:t>
+      </w:r>
+    </w:p>
+    <w:p>
+      <w:pPr>
+        <w:pStyle w:val="ListParagraph"/>
+        <w:numPr>
+          <w:ilvl w:val="1"/>
+          <w:numId w:val="4"/>
+        </w:numPr>
+      </w:pPr>
+      <w:r>
+        <w:t>Variable</w:t>
+      </w:r>
+    </w:p>
+    <w:p>
+      <w:pPr>
+        <w:pStyle w:val="ListParagraph"/>
+        <w:numPr>
+          <w:ilvl w:val="2"/>
+          <w:numId w:val="4"/>
+        </w:numPr>
+      </w:pPr>
+      <w:r>
+        <w:t>IngredientsList holds list that must be displayed</w:t>
+      </w:r>
+    </w:p>
+    <w:p>
+      <w:pPr>
+        <w:pStyle w:val="ListParagraph"/>
+        <w:numPr>
+          <w:ilvl w:val="1"/>
+          <w:numId w:val="4"/>
+        </w:numPr>
+      </w:pPr>
+      <w:r>
+        <w:t>Return</w:t>
+      </w:r>
+    </w:p>
+    <w:p>
+      <w:pPr>
+        <w:pStyle w:val="ListParagraph"/>
+        <w:numPr>
+          <w:ilvl w:val="2"/>
+          <w:numId w:val="4"/>
+        </w:numPr>
+      </w:pPr>
+      <w:r>
+        <w:t>Builds display.</w:t>
+      </w:r>
+    </w:p>
+    <w:p>
+      <w:pPr>
+        <w:pStyle w:val="ListParagraph"/>
+        <w:numPr>
+          <w:ilvl w:val="0"/>
+          <w:numId w:val="4"/>
+        </w:numPr>
+      </w:pPr>
+      <w:r>
+        <w:t>UpdateIngredients(</w:t>
+      </w:r>
+      <w:r>
+        <w:t>IngredientList</w:t>
+      </w:r>
       <w:r>
         <w:t>)</w:t>
       </w:r>
-    </w:p>
-    <w:p/>
+      <w:bookmarkStart w:id="5" w:name="_Toc417283686"/>
+    </w:p>
+    <w:p>
+      <w:pPr>
+        <w:pStyle w:val="ListParagraph"/>
+        <w:numPr>
+          <w:ilvl w:val="1"/>
+          <w:numId w:val="4"/>
+        </w:numPr>
+      </w:pPr>
+      <w:r>
+        <w:t>Details</w:t>
+      </w:r>
+    </w:p>
+    <w:p>
+      <w:pPr>
+        <w:pStyle w:val="ListParagraph"/>
+        <w:numPr>
+          <w:ilvl w:val="2"/>
+          <w:numId w:val="4"/>
+        </w:numPr>
+      </w:pPr>
+      <w:r>
+        <w:t>Updates ingredients in the users fridge</w:t>
+      </w:r>
+    </w:p>
+    <w:p>
+      <w:pPr>
+        <w:pStyle w:val="ListParagraph"/>
+        <w:numPr>
+          <w:ilvl w:val="1"/>
+          <w:numId w:val="4"/>
+        </w:numPr>
+      </w:pPr>
+      <w:r>
+        <w:t>Variable</w:t>
+      </w:r>
+    </w:p>
+    <w:p>
+      <w:pPr>
+        <w:pStyle w:val="ListParagraph"/>
+        <w:numPr>
+          <w:ilvl w:val="2"/>
+          <w:numId w:val="4"/>
+        </w:numPr>
+      </w:pPr>
+      <w:r>
+        <w:t xml:space="preserve">IngredientsList holds list </w:t>
+      </w:r>
+      <w:r>
+        <w:t>of ingredients that have been updated</w:t>
+      </w:r>
+    </w:p>
+    <w:p>
+      <w:pPr>
+        <w:pStyle w:val="ListParagraph"/>
+        <w:numPr>
+          <w:ilvl w:val="1"/>
+          <w:numId w:val="4"/>
+        </w:numPr>
+      </w:pPr>
+      <w:r>
+        <w:t>Return</w:t>
+      </w:r>
+    </w:p>
+    <w:p>
+      <w:pPr>
+        <w:pStyle w:val="ListParagraph"/>
+        <w:numPr>
+          <w:ilvl w:val="2"/>
+          <w:numId w:val="4"/>
+        </w:numPr>
+      </w:pPr>
+      <w:r>
+        <w:t>Void, just updates Ingredient list.</w:t>
+      </w:r>
+    </w:p>
     <w:p>
       <w:pPr>
         <w:pStyle w:val="ListParagraph"/>
@@ -1295,976 +2339,11 @@
           <w:numId w:val="4"/>
         </w:numPr>
       </w:pPr>
-      <w:proofErr w:type="spellStart"/>
-      <w:r>
-        <w:t>GetTrending</w:t>
-      </w:r>
-      <w:proofErr w:type="spellEnd"/>
-      <w:r>
-        <w:t>()</w:t>
-      </w:r>
-    </w:p>
-    <w:p>
-      <w:pPr>
-        <w:pStyle w:val="ListParagraph"/>
-        <w:numPr>
-          <w:ilvl w:val="1"/>
-          <w:numId w:val="4"/>
-        </w:numPr>
-      </w:pPr>
-      <w:r>
-        <w:t>Details</w:t>
-      </w:r>
-    </w:p>
-    <w:p>
-      <w:pPr>
-        <w:pStyle w:val="ListParagraph"/>
-        <w:numPr>
-          <w:ilvl w:val="2"/>
-          <w:numId w:val="4"/>
-        </w:numPr>
-      </w:pPr>
-      <w:r>
-        <w:t>Gets all trending recipes from XML</w:t>
-      </w:r>
-    </w:p>
-    <w:p>
-      <w:pPr>
-        <w:pStyle w:val="ListParagraph"/>
-        <w:numPr>
-          <w:ilvl w:val="1"/>
-          <w:numId w:val="4"/>
-        </w:numPr>
-      </w:pPr>
-      <w:r>
-        <w:t>Returns</w:t>
-      </w:r>
-    </w:p>
-    <w:p>
-      <w:pPr>
-        <w:pStyle w:val="ListParagraph"/>
-        <w:numPr>
-          <w:ilvl w:val="2"/>
-          <w:numId w:val="4"/>
-        </w:numPr>
-      </w:pPr>
-      <w:r>
-        <w:t>Void but calls Display Recipes</w:t>
-      </w:r>
-    </w:p>
-    <w:p/>
-    <w:p>
-      <w:pPr>
-        <w:pStyle w:val="ListParagraph"/>
-        <w:numPr>
-          <w:ilvl w:val="0"/>
-          <w:numId w:val="4"/>
-        </w:numPr>
-      </w:pPr>
-      <w:proofErr w:type="spellStart"/>
-      <w:r>
-        <w:t>DisplayRecipes</w:t>
-      </w:r>
-      <w:proofErr w:type="spellEnd"/>
-      <w:r>
-        <w:t>(</w:t>
-      </w:r>
-      <w:proofErr w:type="spellStart"/>
-      <w:r>
-        <w:t>RecipeList</w:t>
-      </w:r>
-      <w:proofErr w:type="spellEnd"/>
-      <w:r>
-        <w:t>)</w:t>
-      </w:r>
-    </w:p>
-    <w:p>
-      <w:pPr>
-        <w:pStyle w:val="ListParagraph"/>
-        <w:numPr>
-          <w:ilvl w:val="1"/>
-          <w:numId w:val="4"/>
-        </w:numPr>
-      </w:pPr>
-      <w:r>
-        <w:t>Details</w:t>
-      </w:r>
-    </w:p>
-    <w:p>
-      <w:pPr>
-        <w:pStyle w:val="ListParagraph"/>
-        <w:numPr>
-          <w:ilvl w:val="2"/>
-          <w:numId w:val="4"/>
-        </w:numPr>
-      </w:pPr>
-      <w:r>
-        <w:t>Creates display based on recipes provided to it.</w:t>
-      </w:r>
-    </w:p>
-    <w:p>
-      <w:pPr>
-        <w:pStyle w:val="ListParagraph"/>
-        <w:numPr>
-          <w:ilvl w:val="2"/>
-          <w:numId w:val="4"/>
-        </w:numPr>
-      </w:pPr>
-      <w:r>
-        <w:t xml:space="preserve">Look into splitting provided recipes into pages as to not show </w:t>
-      </w:r>
-      <w:proofErr w:type="gramStart"/>
-      <w:r>
-        <w:t>to</w:t>
-      </w:r>
-      <w:proofErr w:type="gramEnd"/>
-      <w:r>
-        <w:t xml:space="preserve"> many recipes on one page.</w:t>
-      </w:r>
-    </w:p>
-    <w:p>
-      <w:pPr>
-        <w:pStyle w:val="ListParagraph"/>
-        <w:numPr>
-          <w:ilvl w:val="1"/>
-          <w:numId w:val="4"/>
-        </w:numPr>
-      </w:pPr>
-      <w:r>
-        <w:t>Variables</w:t>
-      </w:r>
-    </w:p>
-    <w:p>
-      <w:pPr>
-        <w:pStyle w:val="ListParagraph"/>
-        <w:numPr>
-          <w:ilvl w:val="2"/>
-          <w:numId w:val="4"/>
-        </w:numPr>
-      </w:pPr>
-      <w:proofErr w:type="spellStart"/>
-      <w:r>
-        <w:t>RecipeList</w:t>
-      </w:r>
-      <w:proofErr w:type="spellEnd"/>
-      <w:r>
-        <w:t xml:space="preserve"> – A list of all recipes to be displayed.</w:t>
-      </w:r>
-    </w:p>
-    <w:p>
-      <w:pPr>
-        <w:pStyle w:val="ListParagraph"/>
-        <w:numPr>
-          <w:ilvl w:val="1"/>
-          <w:numId w:val="4"/>
-        </w:numPr>
-      </w:pPr>
-      <w:r>
-        <w:t>Returns</w:t>
-      </w:r>
-    </w:p>
-    <w:p>
-      <w:pPr>
-        <w:pStyle w:val="ListParagraph"/>
-        <w:numPr>
-          <w:ilvl w:val="2"/>
-          <w:numId w:val="4"/>
-        </w:numPr>
-      </w:pPr>
-      <w:r>
-        <w:t>Void/</w:t>
-      </w:r>
-      <w:proofErr w:type="gramStart"/>
-      <w:r>
-        <w:t>The</w:t>
-      </w:r>
-      <w:proofErr w:type="gramEnd"/>
-      <w:r>
-        <w:t xml:space="preserve"> Display.</w:t>
-      </w:r>
-    </w:p>
-    <w:p/>
-    <w:p>
-      <w:pPr>
-        <w:pStyle w:val="ListParagraph"/>
-        <w:numPr>
-          <w:ilvl w:val="0"/>
-          <w:numId w:val="4"/>
-        </w:numPr>
-      </w:pPr>
-      <w:proofErr w:type="spellStart"/>
-      <w:r>
-        <w:t>SaveSettings</w:t>
-      </w:r>
-      <w:proofErr w:type="spellEnd"/>
-      <w:r>
-        <w:t>()</w:t>
-      </w:r>
-    </w:p>
-    <w:p>
-      <w:pPr>
-        <w:pStyle w:val="ListParagraph"/>
-        <w:numPr>
-          <w:ilvl w:val="1"/>
-          <w:numId w:val="4"/>
-        </w:numPr>
-      </w:pPr>
-      <w:r>
-        <w:t>Details</w:t>
-      </w:r>
-    </w:p>
-    <w:p>
-      <w:pPr>
-        <w:pStyle w:val="ListParagraph"/>
-        <w:numPr>
-          <w:ilvl w:val="2"/>
-          <w:numId w:val="4"/>
-        </w:numPr>
-      </w:pPr>
-      <w:r>
-        <w:t>Saves all changes made to settings</w:t>
-      </w:r>
-    </w:p>
-    <w:p>
-      <w:pPr>
-        <w:pStyle w:val="ListParagraph"/>
-        <w:numPr>
-          <w:ilvl w:val="1"/>
-          <w:numId w:val="4"/>
-        </w:numPr>
-      </w:pPr>
-      <w:r>
-        <w:t>Returns</w:t>
-      </w:r>
-    </w:p>
-    <w:p>
-      <w:pPr>
-        <w:pStyle w:val="ListParagraph"/>
-        <w:numPr>
-          <w:ilvl w:val="2"/>
-          <w:numId w:val="4"/>
-        </w:numPr>
-      </w:pPr>
-      <w:r>
-        <w:t xml:space="preserve">Void, but should call </w:t>
-      </w:r>
-      <w:proofErr w:type="spellStart"/>
-      <w:r>
-        <w:t>ApplySettings</w:t>
-      </w:r>
-      <w:proofErr w:type="spellEnd"/>
-      <w:r>
-        <w:t>()</w:t>
-      </w:r>
-    </w:p>
-    <w:p>
-      <w:pPr>
-        <w:ind w:left="1980"/>
-      </w:pPr>
-    </w:p>
-    <w:p>
-      <w:pPr>
-        <w:pStyle w:val="ListParagraph"/>
-        <w:numPr>
-          <w:ilvl w:val="0"/>
-          <w:numId w:val="4"/>
-        </w:numPr>
-      </w:pPr>
-      <w:proofErr w:type="spellStart"/>
-      <w:r>
-        <w:t>ApplySettings</w:t>
-      </w:r>
-      <w:proofErr w:type="spellEnd"/>
-      <w:r>
-        <w:t>()</w:t>
-      </w:r>
-    </w:p>
-    <w:p>
-      <w:pPr>
-        <w:pStyle w:val="ListParagraph"/>
-        <w:numPr>
-          <w:ilvl w:val="1"/>
-          <w:numId w:val="4"/>
-        </w:numPr>
-      </w:pPr>
-      <w:r>
-        <w:t>Details</w:t>
-      </w:r>
-    </w:p>
-    <w:p>
-      <w:pPr>
-        <w:pStyle w:val="ListParagraph"/>
-        <w:numPr>
-          <w:ilvl w:val="2"/>
-          <w:numId w:val="4"/>
-        </w:numPr>
-      </w:pPr>
-      <w:r>
-        <w:t>Applies settings found in XML</w:t>
-      </w:r>
-    </w:p>
-    <w:p>
-      <w:pPr>
-        <w:pStyle w:val="ListParagraph"/>
-        <w:numPr>
-          <w:ilvl w:val="1"/>
-          <w:numId w:val="4"/>
-        </w:numPr>
-      </w:pPr>
-      <w:r>
-        <w:t>Returns</w:t>
-      </w:r>
-    </w:p>
-    <w:p>
-      <w:pPr>
-        <w:pStyle w:val="ListParagraph"/>
-        <w:numPr>
-          <w:ilvl w:val="2"/>
-          <w:numId w:val="4"/>
-        </w:numPr>
-      </w:pPr>
-      <w:r>
-        <w:t xml:space="preserve">Void but </w:t>
-      </w:r>
-      <w:r>
-        <w:t>settings should be applied.</w:t>
-      </w:r>
-    </w:p>
-    <w:p/>
-    <w:p>
-      <w:pPr>
-        <w:pStyle w:val="ListParagraph"/>
-        <w:numPr>
-          <w:ilvl w:val="0"/>
-          <w:numId w:val="4"/>
-        </w:numPr>
-      </w:pPr>
-      <w:proofErr w:type="spellStart"/>
-      <w:r>
-        <w:t>ReadSettings</w:t>
-      </w:r>
-      <w:proofErr w:type="spellEnd"/>
-      <w:r>
-        <w:t>()</w:t>
-      </w:r>
-    </w:p>
-    <w:p>
-      <w:pPr>
-        <w:pStyle w:val="ListParagraph"/>
-        <w:numPr>
-          <w:ilvl w:val="1"/>
-          <w:numId w:val="4"/>
-        </w:numPr>
-      </w:pPr>
-      <w:r>
-        <w:t>Details</w:t>
-      </w:r>
-    </w:p>
-    <w:p>
-      <w:pPr>
-        <w:pStyle w:val="ListParagraph"/>
-        <w:numPr>
-          <w:ilvl w:val="2"/>
-          <w:numId w:val="4"/>
-        </w:numPr>
-      </w:pPr>
-      <w:r>
-        <w:t>Reads settings from XML</w:t>
-      </w:r>
-    </w:p>
-    <w:p>
-      <w:pPr>
-        <w:pStyle w:val="ListParagraph"/>
-        <w:numPr>
-          <w:ilvl w:val="1"/>
-          <w:numId w:val="4"/>
-        </w:numPr>
-      </w:pPr>
-      <w:r>
-        <w:t>Returns</w:t>
-      </w:r>
-    </w:p>
-    <w:p>
-      <w:pPr>
-        <w:pStyle w:val="ListParagraph"/>
-        <w:numPr>
-          <w:ilvl w:val="2"/>
-          <w:numId w:val="4"/>
-        </w:numPr>
-      </w:pPr>
-      <w:r>
-        <w:t xml:space="preserve">Void but should call </w:t>
-      </w:r>
-      <w:proofErr w:type="spellStart"/>
-      <w:r>
-        <w:t>ApplySettings</w:t>
-      </w:r>
-      <w:proofErr w:type="spellEnd"/>
-      <w:r>
-        <w:t>()</w:t>
-      </w:r>
-    </w:p>
-    <w:p/>
-    <w:p>
-      <w:pPr>
-        <w:pStyle w:val="ListParagraph"/>
-        <w:numPr>
-          <w:ilvl w:val="0"/>
-          <w:numId w:val="4"/>
-        </w:numPr>
-      </w:pPr>
-      <w:proofErr w:type="spellStart"/>
-      <w:r>
-        <w:t>AddToFavorites</w:t>
-      </w:r>
-      <w:proofErr w:type="spellEnd"/>
-      <w:r>
-        <w:t>(Recipe)</w:t>
-      </w:r>
-    </w:p>
-    <w:p>
-      <w:pPr>
-        <w:pStyle w:val="ListParagraph"/>
-        <w:numPr>
-          <w:ilvl w:val="1"/>
-          <w:numId w:val="4"/>
-        </w:numPr>
-      </w:pPr>
-      <w:r>
-        <w:t>Details</w:t>
-      </w:r>
-    </w:p>
-    <w:p>
-      <w:pPr>
-        <w:pStyle w:val="ListParagraph"/>
-        <w:numPr>
-          <w:ilvl w:val="2"/>
-          <w:numId w:val="4"/>
-        </w:numPr>
-      </w:pPr>
-      <w:r>
-        <w:t>Adds recipe to XML</w:t>
-      </w:r>
-    </w:p>
-    <w:p>
-      <w:pPr>
-        <w:pStyle w:val="ListParagraph"/>
-        <w:numPr>
-          <w:ilvl w:val="1"/>
-          <w:numId w:val="4"/>
-        </w:numPr>
-      </w:pPr>
-      <w:r>
-        <w:t>Variables</w:t>
-      </w:r>
-    </w:p>
-    <w:p>
-      <w:pPr>
-        <w:pStyle w:val="ListParagraph"/>
-        <w:numPr>
-          <w:ilvl w:val="2"/>
-          <w:numId w:val="4"/>
-        </w:numPr>
-      </w:pPr>
-      <w:r>
-        <w:t xml:space="preserve">Recipe – The recipe you wish to add to </w:t>
-      </w:r>
-      <w:proofErr w:type="spellStart"/>
-      <w:r>
-        <w:t>favorites</w:t>
-      </w:r>
-      <w:proofErr w:type="spellEnd"/>
-    </w:p>
-    <w:p>
-      <w:pPr>
-        <w:pStyle w:val="ListParagraph"/>
-        <w:numPr>
-          <w:ilvl w:val="1"/>
-          <w:numId w:val="4"/>
-        </w:numPr>
-      </w:pPr>
-      <w:r>
-        <w:t xml:space="preserve">Returns </w:t>
-      </w:r>
-    </w:p>
-    <w:p>
-      <w:pPr>
-        <w:pStyle w:val="ListParagraph"/>
-        <w:numPr>
-          <w:ilvl w:val="2"/>
-          <w:numId w:val="4"/>
-        </w:numPr>
-      </w:pPr>
-      <w:r>
-        <w:t>Void</w:t>
-      </w:r>
-    </w:p>
-    <w:p/>
-    <w:p>
-      <w:pPr>
-        <w:pStyle w:val="ListParagraph"/>
-        <w:numPr>
-          <w:ilvl w:val="0"/>
-          <w:numId w:val="4"/>
-        </w:numPr>
-      </w:pPr>
-      <w:proofErr w:type="spellStart"/>
-      <w:r>
-        <w:t>ReadFavorites</w:t>
-      </w:r>
-      <w:proofErr w:type="spellEnd"/>
-      <w:r>
-        <w:t>()</w:t>
-      </w:r>
-    </w:p>
-    <w:p>
-      <w:pPr>
-        <w:pStyle w:val="ListParagraph"/>
-        <w:numPr>
-          <w:ilvl w:val="1"/>
-          <w:numId w:val="4"/>
-        </w:numPr>
-      </w:pPr>
-      <w:r>
-        <w:t>Details</w:t>
-      </w:r>
-    </w:p>
-    <w:p>
-      <w:pPr>
-        <w:pStyle w:val="ListParagraph"/>
-        <w:numPr>
-          <w:ilvl w:val="2"/>
-          <w:numId w:val="4"/>
-        </w:numPr>
-      </w:pPr>
-      <w:r>
-        <w:t>Reads data from XML</w:t>
-      </w:r>
-    </w:p>
-    <w:p>
-      <w:pPr>
-        <w:pStyle w:val="ListParagraph"/>
-        <w:numPr>
-          <w:ilvl w:val="1"/>
-          <w:numId w:val="4"/>
-        </w:numPr>
-      </w:pPr>
-      <w:r>
-        <w:t>Returns</w:t>
-      </w:r>
-    </w:p>
-    <w:p>
-      <w:pPr>
-        <w:pStyle w:val="ListParagraph"/>
-        <w:numPr>
-          <w:ilvl w:val="2"/>
-          <w:numId w:val="4"/>
-        </w:numPr>
-      </w:pPr>
-      <w:r>
-        <w:t xml:space="preserve">Void but calls </w:t>
-      </w:r>
-      <w:proofErr w:type="spellStart"/>
-      <w:r>
-        <w:t>DisplayRecipes</w:t>
-      </w:r>
-      <w:proofErr w:type="spellEnd"/>
-      <w:r>
-        <w:t>(</w:t>
-      </w:r>
-      <w:proofErr w:type="spellStart"/>
-      <w:r>
-        <w:t>RecipeList</w:t>
-      </w:r>
-      <w:proofErr w:type="spellEnd"/>
-      <w:r>
-        <w:t>)</w:t>
-      </w:r>
-    </w:p>
-    <w:p/>
-    <w:p>
-      <w:pPr>
-        <w:pStyle w:val="ListParagraph"/>
-        <w:numPr>
-          <w:ilvl w:val="0"/>
-          <w:numId w:val="4"/>
-        </w:numPr>
-      </w:pPr>
-      <w:proofErr w:type="spellStart"/>
-      <w:r>
-        <w:t>AddToPastRecipes</w:t>
-      </w:r>
-      <w:proofErr w:type="spellEnd"/>
-      <w:r>
-        <w:t>(Recipe)</w:t>
-      </w:r>
-    </w:p>
-    <w:p>
-      <w:pPr>
-        <w:pStyle w:val="ListParagraph"/>
-        <w:numPr>
-          <w:ilvl w:val="1"/>
-          <w:numId w:val="4"/>
-        </w:numPr>
-      </w:pPr>
-      <w:r>
-        <w:t>Details</w:t>
-      </w:r>
-    </w:p>
-    <w:p>
-      <w:pPr>
-        <w:pStyle w:val="ListParagraph"/>
-        <w:numPr>
-          <w:ilvl w:val="2"/>
-          <w:numId w:val="4"/>
-        </w:numPr>
-      </w:pPr>
-      <w:r>
-        <w:t>Adds recipe to XML</w:t>
-      </w:r>
-    </w:p>
-    <w:p>
-      <w:pPr>
-        <w:pStyle w:val="ListParagraph"/>
-        <w:numPr>
-          <w:ilvl w:val="1"/>
-          <w:numId w:val="4"/>
-        </w:numPr>
-      </w:pPr>
-      <w:r>
-        <w:t>Variables</w:t>
-      </w:r>
-    </w:p>
-    <w:p>
-      <w:pPr>
-        <w:pStyle w:val="ListParagraph"/>
-        <w:numPr>
-          <w:ilvl w:val="2"/>
-          <w:numId w:val="4"/>
-        </w:numPr>
-      </w:pPr>
-      <w:r>
-        <w:t xml:space="preserve">Recipe – The recipe you wish to add to </w:t>
-      </w:r>
-      <w:proofErr w:type="spellStart"/>
-      <w:r>
-        <w:t>favorites</w:t>
-      </w:r>
-      <w:proofErr w:type="spellEnd"/>
-    </w:p>
-    <w:p>
-      <w:pPr>
-        <w:pStyle w:val="ListParagraph"/>
-        <w:numPr>
-          <w:ilvl w:val="1"/>
-          <w:numId w:val="4"/>
-        </w:numPr>
-      </w:pPr>
-      <w:r>
-        <w:t xml:space="preserve">Returns </w:t>
-      </w:r>
-    </w:p>
-    <w:p>
-      <w:pPr>
-        <w:pStyle w:val="ListParagraph"/>
-        <w:numPr>
-          <w:ilvl w:val="2"/>
-          <w:numId w:val="4"/>
-        </w:numPr>
-      </w:pPr>
-      <w:r>
-        <w:t>V</w:t>
-      </w:r>
-      <w:r>
-        <w:t>oid</w:t>
-      </w:r>
-    </w:p>
-    <w:p/>
-    <w:p>
-      <w:pPr>
-        <w:pStyle w:val="ListParagraph"/>
-        <w:numPr>
-          <w:ilvl w:val="0"/>
-          <w:numId w:val="4"/>
-        </w:numPr>
-      </w:pPr>
-      <w:proofErr w:type="spellStart"/>
-      <w:r>
-        <w:t>ReadPastRecipes</w:t>
-      </w:r>
-      <w:proofErr w:type="spellEnd"/>
-      <w:r>
-        <w:t>()</w:t>
-      </w:r>
-    </w:p>
-    <w:p>
-      <w:pPr>
-        <w:pStyle w:val="ListParagraph"/>
-        <w:numPr>
-          <w:ilvl w:val="1"/>
-          <w:numId w:val="4"/>
-        </w:numPr>
-      </w:pPr>
-      <w:r>
-        <w:t>Details</w:t>
-      </w:r>
-    </w:p>
-    <w:p>
-      <w:pPr>
-        <w:pStyle w:val="ListParagraph"/>
-        <w:numPr>
-          <w:ilvl w:val="2"/>
-          <w:numId w:val="4"/>
-        </w:numPr>
-      </w:pPr>
-      <w:r>
-        <w:t>Reads data from XML</w:t>
-      </w:r>
-    </w:p>
-    <w:p>
-      <w:pPr>
-        <w:pStyle w:val="ListParagraph"/>
-        <w:numPr>
-          <w:ilvl w:val="1"/>
-          <w:numId w:val="4"/>
-        </w:numPr>
-      </w:pPr>
-      <w:r>
-        <w:t>Returns</w:t>
-      </w:r>
-    </w:p>
-    <w:p>
-      <w:pPr>
-        <w:pStyle w:val="ListParagraph"/>
-        <w:numPr>
-          <w:ilvl w:val="2"/>
-          <w:numId w:val="4"/>
-        </w:numPr>
-      </w:pPr>
-      <w:r>
-        <w:t xml:space="preserve">Void but calls </w:t>
-      </w:r>
-      <w:proofErr w:type="spellStart"/>
-      <w:r>
-        <w:t>DisplayRecipes</w:t>
-      </w:r>
-      <w:proofErr w:type="spellEnd"/>
-      <w:r>
-        <w:t>(</w:t>
-      </w:r>
-      <w:proofErr w:type="spellStart"/>
-      <w:r>
-        <w:t>RecipeList</w:t>
-      </w:r>
-      <w:proofErr w:type="spellEnd"/>
-      <w:r>
-        <w:t>)</w:t>
-      </w:r>
-    </w:p>
-    <w:p/>
-    <w:p>
-      <w:pPr>
-        <w:pStyle w:val="ListParagraph"/>
-        <w:numPr>
-          <w:ilvl w:val="0"/>
-          <w:numId w:val="4"/>
-        </w:numPr>
-      </w:pPr>
-      <w:proofErr w:type="spellStart"/>
-      <w:r>
-        <w:lastRenderedPageBreak/>
-        <w:t>RateRecipe</w:t>
-      </w:r>
-      <w:proofErr w:type="spellEnd"/>
-      <w:r>
-        <w:t>(Recipe)</w:t>
-      </w:r>
-    </w:p>
-    <w:p>
-      <w:pPr>
-        <w:pStyle w:val="ListParagraph"/>
-        <w:numPr>
-          <w:ilvl w:val="1"/>
-          <w:numId w:val="4"/>
-        </w:numPr>
-      </w:pPr>
-      <w:r>
-        <w:t>Details</w:t>
-      </w:r>
-    </w:p>
-    <w:p>
-      <w:pPr>
-        <w:pStyle w:val="ListParagraph"/>
-        <w:numPr>
-          <w:ilvl w:val="2"/>
-          <w:numId w:val="4"/>
-        </w:numPr>
-      </w:pPr>
-      <w:r>
-        <w:t>Updates Rating in object in XML</w:t>
-      </w:r>
-    </w:p>
-    <w:p>
-      <w:pPr>
-        <w:pStyle w:val="ListParagraph"/>
-        <w:numPr>
-          <w:ilvl w:val="1"/>
-          <w:numId w:val="4"/>
-        </w:numPr>
-      </w:pPr>
-      <w:r>
-        <w:t>Variables</w:t>
-      </w:r>
-    </w:p>
-    <w:p>
-      <w:pPr>
-        <w:pStyle w:val="ListParagraph"/>
-        <w:numPr>
-          <w:ilvl w:val="2"/>
-          <w:numId w:val="4"/>
-        </w:numPr>
-      </w:pPr>
-      <w:r>
-        <w:t>Recipe – Recipe object you wish to change</w:t>
-      </w:r>
-    </w:p>
-    <w:p>
-      <w:pPr>
-        <w:pStyle w:val="ListParagraph"/>
-        <w:numPr>
-          <w:ilvl w:val="1"/>
-          <w:numId w:val="4"/>
-        </w:numPr>
-      </w:pPr>
-      <w:r>
-        <w:t>Returns</w:t>
-      </w:r>
-    </w:p>
-    <w:p>
-      <w:pPr>
-        <w:pStyle w:val="ListParagraph"/>
-        <w:numPr>
-          <w:ilvl w:val="2"/>
-          <w:numId w:val="4"/>
-        </w:numPr>
-      </w:pPr>
-      <w:r>
-        <w:t xml:space="preserve">Void but calls </w:t>
-      </w:r>
-      <w:proofErr w:type="spellStart"/>
-      <w:proofErr w:type="gramStart"/>
-      <w:r>
-        <w:t>UpdateRecipe</w:t>
-      </w:r>
-      <w:proofErr w:type="spellEnd"/>
-      <w:r>
-        <w:t>(</w:t>
-      </w:r>
-      <w:proofErr w:type="spellStart"/>
-      <w:proofErr w:type="gramEnd"/>
-      <w:r>
-        <w:t>UpdatedRecipe</w:t>
-      </w:r>
-      <w:proofErr w:type="spellEnd"/>
-      <w:r>
-        <w:t>).</w:t>
-      </w:r>
-    </w:p>
-    <w:p/>
-    <w:p>
-      <w:pPr>
-        <w:pStyle w:val="ListParagraph"/>
-        <w:numPr>
-          <w:ilvl w:val="0"/>
-          <w:numId w:val="4"/>
-        </w:numPr>
-      </w:pPr>
-      <w:proofErr w:type="spellStart"/>
-      <w:r>
-        <w:t>UpdateRecipe</w:t>
-      </w:r>
-      <w:proofErr w:type="spellEnd"/>
-      <w:r>
-        <w:t>(Recipe)</w:t>
-      </w:r>
-    </w:p>
-    <w:p>
-      <w:pPr>
-        <w:pStyle w:val="ListParagraph"/>
-        <w:numPr>
-          <w:ilvl w:val="1"/>
-          <w:numId w:val="4"/>
-        </w:numPr>
-      </w:pPr>
-      <w:r>
-        <w:t>Details</w:t>
-      </w:r>
-    </w:p>
-    <w:p>
-      <w:pPr>
-        <w:pStyle w:val="ListParagraph"/>
-        <w:numPr>
-          <w:ilvl w:val="2"/>
-          <w:numId w:val="4"/>
-        </w:numPr>
-      </w:pPr>
-      <w:r>
-        <w:t>Updates Recipe in XML</w:t>
-      </w:r>
-    </w:p>
-    <w:p>
-      <w:pPr>
-        <w:pStyle w:val="ListParagraph"/>
-        <w:numPr>
-          <w:ilvl w:val="1"/>
-          <w:numId w:val="4"/>
-        </w:numPr>
-      </w:pPr>
-      <w:r>
-        <w:t>Variables</w:t>
-      </w:r>
-    </w:p>
-    <w:p>
-      <w:pPr>
-        <w:pStyle w:val="ListParagraph"/>
-        <w:numPr>
-          <w:ilvl w:val="2"/>
-          <w:numId w:val="4"/>
-        </w:numPr>
-      </w:pPr>
-      <w:r>
-        <w:t>Recipe – Recipe object you wish to change</w:t>
-      </w:r>
-    </w:p>
-    <w:p>
-      <w:pPr>
-        <w:pStyle w:val="ListParagraph"/>
-        <w:numPr>
-          <w:ilvl w:val="1"/>
-          <w:numId w:val="4"/>
-        </w:numPr>
-      </w:pPr>
-      <w:r>
-        <w:t>Returns</w:t>
-      </w:r>
-    </w:p>
-    <w:p>
-      <w:pPr>
-        <w:pStyle w:val="ListParagraph"/>
-        <w:numPr>
-          <w:ilvl w:val="2"/>
-          <w:numId w:val="4"/>
-        </w:numPr>
-      </w:pPr>
-      <w:r>
-        <w:t>Void.</w:t>
-      </w:r>
     </w:p>
     <w:p>
       <w:pPr>
         <w:pStyle w:val="Heading2"/>
       </w:pPr>
-      <w:bookmarkStart w:id="5" w:name="_Toc417283686"/>
       <w:r>
         <w:t>Coding Libraries</w:t>
       </w:r>
@@ -2354,14 +2433,15 @@
     </w:p>
     <w:p>
       <w:r>
-        <w:t xml:space="preserve">Layouts and settings </w:t>
-      </w:r>
-      <w:proofErr w:type="spellStart"/>
-      <w:r>
-        <w:t>javascript</w:t>
-      </w:r>
-      <w:proofErr w:type="spellEnd"/>
-    </w:p>
+        <w:t>Layouts and settings javascript</w:t>
+      </w:r>
+    </w:p>
+    <w:p>
+      <w:r>
+        <w:t>Make Settings XMLs</w:t>
+      </w:r>
+    </w:p>
+    <w:p/>
     <w:p>
       <w:pPr>
         <w:pStyle w:val="Heading3"/>
@@ -2372,23 +2452,21 @@
     </w:p>
     <w:p>
       <w:r>
-        <w:t xml:space="preserve">Layouts and settings </w:t>
-      </w:r>
-      <w:proofErr w:type="spellStart"/>
-      <w:r>
-        <w:t>javascript</w:t>
-      </w:r>
-      <w:proofErr w:type="spellEnd"/>
+        <w:t>Layouts and settings javascript</w:t>
+      </w:r>
+    </w:p>
+    <w:p>
+      <w:r>
+        <w:t>Make Settings XMLs</w:t>
+      </w:r>
     </w:p>
     <w:p>
       <w:pPr>
         <w:pStyle w:val="Heading3"/>
       </w:pPr>
-      <w:proofErr w:type="spellStart"/>
       <w:r>
         <w:t>Prenolan</w:t>
       </w:r>
-      <w:proofErr w:type="spellEnd"/>
     </w:p>
     <w:p>
       <w:r>
@@ -2396,6 +2474,11 @@
       </w:r>
     </w:p>
     <w:p>
+      <w:r>
+        <w:t>Make Ingredients XML</w:t>
+      </w:r>
+    </w:p>
+    <w:p>
       <w:pPr>
         <w:pStyle w:val="Heading3"/>
       </w:pPr>
@@ -2406,9 +2489,17 @@
     <w:p>
       <w:r>
         <w:t>Functions 1 -4</w:t>
+      </w:r>
+      <w:r>
+        <w:t>, 14 - 16</w:t>
       </w:r>
       <w:bookmarkStart w:id="6" w:name="_GoBack"/>
       <w:bookmarkEnd w:id="6"/>
+    </w:p>
+    <w:p>
+      <w:r>
+        <w:t>Make Recipe XMLs</w:t>
+      </w:r>
     </w:p>
     <w:sectPr>
       <w:pgSz w:w="11906" w:h="16838"/>
@@ -3880,7 +3971,7 @@
 </file>
 
 <file path=customXml/itemProps1.xml><?xml version="1.0" encoding="utf-8"?>
-<ds:datastoreItem xmlns:ds="http://schemas.openxmlformats.org/officeDocument/2006/customXml" ds:itemID="{FCA4591C-56E2-47C1-BDCC-90E7919F1B77}">
+<ds:datastoreItem xmlns:ds="http://schemas.openxmlformats.org/officeDocument/2006/customXml" ds:itemID="{6E7E5C0C-EA62-4960-9083-DBC3218789C2}">
   <ds:schemaRefs>
     <ds:schemaRef ds:uri="http://schemas.openxmlformats.org/officeDocument/2006/bibliography"/>
   </ds:schemaRefs>

</xml_diff>

<commit_message>
updated to do and function list
</commit_message>
<xml_diff>
--- a/IMY 310 Phase 3 planning.docx
+++ b/IMY 310 Phase 3 planning.docx
@@ -915,36 +915,12 @@
       <w:r>
         <w:t>.</w:t>
       </w:r>
-    </w:p>
-    <w:p>
-      <w:pPr>
-        <w:pStyle w:val="ListParagraph"/>
-        <w:numPr>
-          <w:ilvl w:val="0"/>
-          <w:numId w:val="2"/>
-        </w:numPr>
-      </w:pPr>
-      <w:r>
-        <w:t>Past recipes made</w:t>
-      </w:r>
-    </w:p>
-    <w:p>
-      <w:pPr>
-        <w:pStyle w:val="ListParagraph"/>
-        <w:numPr>
-          <w:ilvl w:val="1"/>
-          <w:numId w:val="2"/>
-        </w:numPr>
-      </w:pPr>
-      <w:r>
-        <w:t>Just a list of recipes the user has made.</w:t>
-      </w:r>
+      <w:bookmarkStart w:id="2" w:name="_Toc417283683"/>
     </w:p>
     <w:p>
       <w:pPr>
         <w:pStyle w:val="Heading2"/>
       </w:pPr>
-      <w:bookmarkStart w:id="2" w:name="_Toc417283683"/>
       <w:r>
         <w:t>Data storages needed</w:t>
       </w:r>
@@ -959,19 +935,10 @@
         </w:numPr>
       </w:pPr>
       <w:r>
-        <w:t>Main data containing all details about recipe</w:t>
-      </w:r>
-    </w:p>
-    <w:p>
-      <w:pPr>
-        <w:pStyle w:val="ListParagraph"/>
-        <w:numPr>
-          <w:ilvl w:val="0"/>
-          <w:numId w:val="3"/>
-        </w:numPr>
-      </w:pPr>
-      <w:r>
-        <w:t>Past recipe list</w:t>
+        <w:t>Main data con</w:t>
+      </w:r>
+      <w:r>
+        <w:t>taining all details about recipe</w:t>
       </w:r>
     </w:p>
     <w:p>
@@ -1741,7 +1708,7 @@
         </w:numPr>
       </w:pPr>
       <w:r>
-        <w:t>AddToPastRecipes(Recipe)</w:t>
+        <w:t>RateRecipe(Recipe)</w:t>
       </w:r>
     </w:p>
     <w:p>
@@ -1765,7 +1732,7 @@
         </w:numPr>
       </w:pPr>
       <w:r>
-        <w:t>Adds recipe to XML</w:t>
+        <w:t>Updates Rating in object in XML</w:t>
       </w:r>
     </w:p>
     <w:p>
@@ -1789,34 +1756,31 @@
         </w:numPr>
       </w:pPr>
       <w:r>
-        <w:t>Recipe – The recipe you wish to add to favorites</w:t>
-      </w:r>
-    </w:p>
-    <w:p>
-      <w:pPr>
-        <w:pStyle w:val="ListParagraph"/>
-        <w:numPr>
-          <w:ilvl w:val="1"/>
-          <w:numId w:val="4"/>
-        </w:numPr>
-      </w:pPr>
-      <w:r>
-        <w:t xml:space="preserve">Returns </w:t>
-      </w:r>
-    </w:p>
-    <w:p>
-      <w:pPr>
-        <w:pStyle w:val="ListParagraph"/>
-        <w:numPr>
-          <w:ilvl w:val="2"/>
-          <w:numId w:val="4"/>
-        </w:numPr>
-      </w:pPr>
-      <w:r>
-        <w:t>V</w:t>
-      </w:r>
-      <w:r>
-        <w:t>oid</w:t>
+        <w:t>Recipe – Recipe object you wish to change</w:t>
+      </w:r>
+    </w:p>
+    <w:p>
+      <w:pPr>
+        <w:pStyle w:val="ListParagraph"/>
+        <w:numPr>
+          <w:ilvl w:val="1"/>
+          <w:numId w:val="4"/>
+        </w:numPr>
+      </w:pPr>
+      <w:r>
+        <w:t>Returns</w:t>
+      </w:r>
+    </w:p>
+    <w:p>
+      <w:pPr>
+        <w:pStyle w:val="ListParagraph"/>
+        <w:numPr>
+          <w:ilvl w:val="2"/>
+          <w:numId w:val="4"/>
+        </w:numPr>
+      </w:pPr>
+      <w:r>
+        <w:t>Void but calls UpdateRecipe(UpdatedRecipe).</w:t>
       </w:r>
     </w:p>
     <w:p/>
@@ -1829,7 +1793,7 @@
         </w:numPr>
       </w:pPr>
       <w:r>
-        <w:t>ReadPastRecipes()</w:t>
+        <w:t>UpdateRecipe(Recipe)</w:t>
       </w:r>
     </w:p>
     <w:p>
@@ -1853,7 +1817,31 @@
         </w:numPr>
       </w:pPr>
       <w:r>
-        <w:t>Reads data from XML</w:t>
+        <w:t>Updates Recipe in XML</w:t>
+      </w:r>
+    </w:p>
+    <w:p>
+      <w:pPr>
+        <w:pStyle w:val="ListParagraph"/>
+        <w:numPr>
+          <w:ilvl w:val="1"/>
+          <w:numId w:val="4"/>
+        </w:numPr>
+      </w:pPr>
+      <w:r>
+        <w:t>Variables</w:t>
+      </w:r>
+    </w:p>
+    <w:p>
+      <w:pPr>
+        <w:pStyle w:val="ListParagraph"/>
+        <w:numPr>
+          <w:ilvl w:val="2"/>
+          <w:numId w:val="4"/>
+        </w:numPr>
+      </w:pPr>
+      <w:r>
+        <w:t>Recipe – Recipe object you wish to change</w:t>
       </w:r>
     </w:p>
     <w:p>
@@ -1877,10 +1865,9 @@
         </w:numPr>
       </w:pPr>
       <w:r>
-        <w:t>Void but calls DisplayRecipes(RecipeList)</w:t>
-      </w:r>
-    </w:p>
-    <w:p/>
+        <w:t>Void.</w:t>
+      </w:r>
+    </w:p>
     <w:p>
       <w:pPr>
         <w:pStyle w:val="ListParagraph"/>
@@ -1891,7 +1878,13 @@
       </w:pPr>
       <w:r>
         <w:lastRenderedPageBreak/>
-        <w:t>RateRecipe(Recipe)</w:t>
+        <w:t>GetIngredients(</w:t>
+      </w:r>
+      <w:r>
+        <w:t>ingredient</w:t>
+      </w:r>
+      <w:r>
+        <w:t>)</w:t>
       </w:r>
     </w:p>
     <w:p>
@@ -1915,7 +1908,13 @@
         </w:numPr>
       </w:pPr>
       <w:r>
-        <w:t>Updates Rating in object in XML</w:t>
+        <w:t>G</w:t>
+      </w:r>
+      <w:r>
+        <w:t>ets</w:t>
+      </w:r>
+      <w:r>
+        <w:t xml:space="preserve"> all ingredients that are like “ingredients” if ingredient = “*” then return all</w:t>
       </w:r>
     </w:p>
     <w:p>
@@ -1939,34 +1938,33 @@
         </w:numPr>
       </w:pPr>
       <w:r>
-        <w:t>Recipe – Recipe object you wish to change</w:t>
-      </w:r>
-    </w:p>
-    <w:p>
-      <w:pPr>
-        <w:pStyle w:val="ListParagraph"/>
-        <w:numPr>
-          <w:ilvl w:val="1"/>
-          <w:numId w:val="4"/>
-        </w:numPr>
-      </w:pPr>
-      <w:r>
-        <w:t>Returns</w:t>
-      </w:r>
-    </w:p>
-    <w:p>
-      <w:pPr>
-        <w:pStyle w:val="ListParagraph"/>
-        <w:numPr>
-          <w:ilvl w:val="2"/>
-          <w:numId w:val="4"/>
-        </w:numPr>
-      </w:pPr>
-      <w:r>
-        <w:t>Void but calls UpdateRecipe(UpdatedRecipe).</w:t>
-      </w:r>
-    </w:p>
-    <w:p/>
+        <w:t>Ingredient you wish to search</w:t>
+      </w:r>
+    </w:p>
+    <w:p>
+      <w:pPr>
+        <w:pStyle w:val="ListParagraph"/>
+        <w:numPr>
+          <w:ilvl w:val="1"/>
+          <w:numId w:val="4"/>
+        </w:numPr>
+      </w:pPr>
+      <w:r>
+        <w:t>Return</w:t>
+      </w:r>
+    </w:p>
+    <w:p>
+      <w:pPr>
+        <w:pStyle w:val="ListParagraph"/>
+        <w:numPr>
+          <w:ilvl w:val="2"/>
+          <w:numId w:val="4"/>
+        </w:numPr>
+      </w:pPr>
+      <w:r>
+        <w:t>Void but calls DisplayIngredients()</w:t>
+      </w:r>
+    </w:p>
     <w:p>
       <w:pPr>
         <w:pStyle w:val="ListParagraph"/>
@@ -1976,7 +1974,13 @@
         </w:numPr>
       </w:pPr>
       <w:r>
-        <w:t>UpdateRecipe(Recipe)</w:t>
+        <w:t>DisplayIngredients(</w:t>
+      </w:r>
+      <w:r>
+        <w:t>IngredientsList</w:t>
+      </w:r>
+      <w:r>
+        <w:t>)</w:t>
       </w:r>
     </w:p>
     <w:p>
@@ -2000,55 +2004,55 @@
         </w:numPr>
       </w:pPr>
       <w:r>
-        <w:t>Updates Recipe in XML</w:t>
-      </w:r>
-    </w:p>
-    <w:p>
-      <w:pPr>
-        <w:pStyle w:val="ListParagraph"/>
-        <w:numPr>
-          <w:ilvl w:val="1"/>
-          <w:numId w:val="4"/>
-        </w:numPr>
-      </w:pPr>
-      <w:r>
-        <w:t>Variables</w:t>
-      </w:r>
-    </w:p>
-    <w:p>
-      <w:pPr>
-        <w:pStyle w:val="ListParagraph"/>
-        <w:numPr>
-          <w:ilvl w:val="2"/>
-          <w:numId w:val="4"/>
-        </w:numPr>
-      </w:pPr>
-      <w:r>
-        <w:t>Recipe – Recipe object you wish to change</w:t>
-      </w:r>
-    </w:p>
-    <w:p>
-      <w:pPr>
-        <w:pStyle w:val="ListParagraph"/>
-        <w:numPr>
-          <w:ilvl w:val="1"/>
-          <w:numId w:val="4"/>
-        </w:numPr>
-      </w:pPr>
-      <w:r>
-        <w:t>Returns</w:t>
-      </w:r>
-    </w:p>
-    <w:p>
-      <w:pPr>
-        <w:pStyle w:val="ListParagraph"/>
-        <w:numPr>
-          <w:ilvl w:val="2"/>
-          <w:numId w:val="4"/>
-        </w:numPr>
-      </w:pPr>
-      <w:r>
-        <w:t>Void.</w:t>
+        <w:t>Displays results provided in ingredients</w:t>
+      </w:r>
+    </w:p>
+    <w:p>
+      <w:pPr>
+        <w:pStyle w:val="ListParagraph"/>
+        <w:numPr>
+          <w:ilvl w:val="1"/>
+          <w:numId w:val="4"/>
+        </w:numPr>
+      </w:pPr>
+      <w:r>
+        <w:t>Variable</w:t>
+      </w:r>
+    </w:p>
+    <w:p>
+      <w:pPr>
+        <w:pStyle w:val="ListParagraph"/>
+        <w:numPr>
+          <w:ilvl w:val="2"/>
+          <w:numId w:val="4"/>
+        </w:numPr>
+      </w:pPr>
+      <w:r>
+        <w:t>IngredientsList holds list that must be displayed</w:t>
+      </w:r>
+    </w:p>
+    <w:p>
+      <w:pPr>
+        <w:pStyle w:val="ListParagraph"/>
+        <w:numPr>
+          <w:ilvl w:val="1"/>
+          <w:numId w:val="4"/>
+        </w:numPr>
+      </w:pPr>
+      <w:r>
+        <w:t>Return</w:t>
+      </w:r>
+    </w:p>
+    <w:p>
+      <w:pPr>
+        <w:pStyle w:val="ListParagraph"/>
+        <w:numPr>
+          <w:ilvl w:val="2"/>
+          <w:numId w:val="4"/>
+        </w:numPr>
+      </w:pPr>
+      <w:r>
+        <w:t>Builds display.</w:t>
       </w:r>
     </w:p>
     <w:p>
@@ -2060,14 +2064,15 @@
         </w:numPr>
       </w:pPr>
       <w:r>
-        <w:t>GetIngredients(</w:t>
-      </w:r>
-      <w:r>
-        <w:t>ingredient</w:t>
+        <w:t>UpdateIngredients(</w:t>
+      </w:r>
+      <w:r>
+        <w:t>IngredientList</w:t>
       </w:r>
       <w:r>
         <w:t>)</w:t>
       </w:r>
+      <w:bookmarkStart w:id="5" w:name="_Toc417283686"/>
     </w:p>
     <w:p>
       <w:pPr>
@@ -2090,37 +2095,34 @@
         </w:numPr>
       </w:pPr>
       <w:r>
-        <w:t>G</w:t>
-      </w:r>
-      <w:r>
-        <w:t>ets</w:t>
-      </w:r>
-      <w:r>
-        <w:t xml:space="preserve"> all ingredients that are like “ingredients” if ingredient = “*” then return all</w:t>
-      </w:r>
-    </w:p>
-    <w:p>
-      <w:pPr>
-        <w:pStyle w:val="ListParagraph"/>
-        <w:numPr>
-          <w:ilvl w:val="1"/>
-          <w:numId w:val="4"/>
-        </w:numPr>
-      </w:pPr>
-      <w:r>
-        <w:t>Variables</w:t>
-      </w:r>
-    </w:p>
-    <w:p>
-      <w:pPr>
-        <w:pStyle w:val="ListParagraph"/>
-        <w:numPr>
-          <w:ilvl w:val="2"/>
-          <w:numId w:val="4"/>
-        </w:numPr>
-      </w:pPr>
-      <w:r>
-        <w:t>Ingredient you wish to search</w:t>
+        <w:t>Updates ingredients in the users fridge</w:t>
+      </w:r>
+    </w:p>
+    <w:p>
+      <w:pPr>
+        <w:pStyle w:val="ListParagraph"/>
+        <w:numPr>
+          <w:ilvl w:val="1"/>
+          <w:numId w:val="4"/>
+        </w:numPr>
+      </w:pPr>
+      <w:r>
+        <w:t>Variable</w:t>
+      </w:r>
+    </w:p>
+    <w:p>
+      <w:pPr>
+        <w:pStyle w:val="ListParagraph"/>
+        <w:numPr>
+          <w:ilvl w:val="2"/>
+          <w:numId w:val="4"/>
+        </w:numPr>
+      </w:pPr>
+      <w:r>
+        <w:t xml:space="preserve">IngredientsList holds list </w:t>
+      </w:r>
+      <w:r>
+        <w:t>of ingredients that have been updated</w:t>
       </w:r>
     </w:p>
     <w:p>
@@ -2144,201 +2146,8 @@
         </w:numPr>
       </w:pPr>
       <w:r>
-        <w:t>Void but calls DisplayIngredients()</w:t>
-      </w:r>
-    </w:p>
-    <w:p>
-      <w:pPr>
-        <w:pStyle w:val="ListParagraph"/>
-        <w:numPr>
-          <w:ilvl w:val="0"/>
-          <w:numId w:val="4"/>
-        </w:numPr>
-      </w:pPr>
-      <w:r>
-        <w:t>DisplayIngredients(</w:t>
-      </w:r>
-      <w:r>
-        <w:t>IngredientsList</w:t>
-      </w:r>
-      <w:r>
-        <w:t>)</w:t>
-      </w:r>
-    </w:p>
-    <w:p>
-      <w:pPr>
-        <w:pStyle w:val="ListParagraph"/>
-        <w:numPr>
-          <w:ilvl w:val="1"/>
-          <w:numId w:val="4"/>
-        </w:numPr>
-      </w:pPr>
-      <w:r>
-        <w:t>Details</w:t>
-      </w:r>
-    </w:p>
-    <w:p>
-      <w:pPr>
-        <w:pStyle w:val="ListParagraph"/>
-        <w:numPr>
-          <w:ilvl w:val="2"/>
-          <w:numId w:val="4"/>
-        </w:numPr>
-      </w:pPr>
-      <w:r>
-        <w:t>Displays results provided in ingredients</w:t>
-      </w:r>
-    </w:p>
-    <w:p>
-      <w:pPr>
-        <w:pStyle w:val="ListParagraph"/>
-        <w:numPr>
-          <w:ilvl w:val="1"/>
-          <w:numId w:val="4"/>
-        </w:numPr>
-      </w:pPr>
-      <w:r>
-        <w:t>Variable</w:t>
-      </w:r>
-    </w:p>
-    <w:p>
-      <w:pPr>
-        <w:pStyle w:val="ListParagraph"/>
-        <w:numPr>
-          <w:ilvl w:val="2"/>
-          <w:numId w:val="4"/>
-        </w:numPr>
-      </w:pPr>
-      <w:r>
-        <w:t>IngredientsList holds list that must be displayed</w:t>
-      </w:r>
-    </w:p>
-    <w:p>
-      <w:pPr>
-        <w:pStyle w:val="ListParagraph"/>
-        <w:numPr>
-          <w:ilvl w:val="1"/>
-          <w:numId w:val="4"/>
-        </w:numPr>
-      </w:pPr>
-      <w:r>
-        <w:t>Return</w:t>
-      </w:r>
-    </w:p>
-    <w:p>
-      <w:pPr>
-        <w:pStyle w:val="ListParagraph"/>
-        <w:numPr>
-          <w:ilvl w:val="2"/>
-          <w:numId w:val="4"/>
-        </w:numPr>
-      </w:pPr>
-      <w:r>
-        <w:t>Builds display.</w:t>
-      </w:r>
-    </w:p>
-    <w:p>
-      <w:pPr>
-        <w:pStyle w:val="ListParagraph"/>
-        <w:numPr>
-          <w:ilvl w:val="0"/>
-          <w:numId w:val="4"/>
-        </w:numPr>
-      </w:pPr>
-      <w:r>
-        <w:t>UpdateIngredients(</w:t>
-      </w:r>
-      <w:r>
-        <w:t>IngredientList</w:t>
-      </w:r>
-      <w:r>
-        <w:t>)</w:t>
-      </w:r>
-      <w:bookmarkStart w:id="5" w:name="_Toc417283686"/>
-    </w:p>
-    <w:p>
-      <w:pPr>
-        <w:pStyle w:val="ListParagraph"/>
-        <w:numPr>
-          <w:ilvl w:val="1"/>
-          <w:numId w:val="4"/>
-        </w:numPr>
-      </w:pPr>
-      <w:r>
-        <w:t>Details</w:t>
-      </w:r>
-    </w:p>
-    <w:p>
-      <w:pPr>
-        <w:pStyle w:val="ListParagraph"/>
-        <w:numPr>
-          <w:ilvl w:val="2"/>
-          <w:numId w:val="4"/>
-        </w:numPr>
-      </w:pPr>
-      <w:r>
-        <w:t>Updates ingredients in the users fridge</w:t>
-      </w:r>
-    </w:p>
-    <w:p>
-      <w:pPr>
-        <w:pStyle w:val="ListParagraph"/>
-        <w:numPr>
-          <w:ilvl w:val="1"/>
-          <w:numId w:val="4"/>
-        </w:numPr>
-      </w:pPr>
-      <w:r>
-        <w:t>Variable</w:t>
-      </w:r>
-    </w:p>
-    <w:p>
-      <w:pPr>
-        <w:pStyle w:val="ListParagraph"/>
-        <w:numPr>
-          <w:ilvl w:val="2"/>
-          <w:numId w:val="4"/>
-        </w:numPr>
-      </w:pPr>
-      <w:r>
-        <w:t xml:space="preserve">IngredientsList holds list </w:t>
-      </w:r>
-      <w:r>
-        <w:t>of ingredients that have been updated</w:t>
-      </w:r>
-    </w:p>
-    <w:p>
-      <w:pPr>
-        <w:pStyle w:val="ListParagraph"/>
-        <w:numPr>
-          <w:ilvl w:val="1"/>
-          <w:numId w:val="4"/>
-        </w:numPr>
-      </w:pPr>
-      <w:r>
-        <w:t>Return</w:t>
-      </w:r>
-    </w:p>
-    <w:p>
-      <w:pPr>
-        <w:pStyle w:val="ListParagraph"/>
-        <w:numPr>
-          <w:ilvl w:val="2"/>
-          <w:numId w:val="4"/>
-        </w:numPr>
-      </w:pPr>
-      <w:r>
         <w:t>Void, just updates Ingredient list.</w:t>
       </w:r>
-    </w:p>
-    <w:p>
-      <w:pPr>
-        <w:pStyle w:val="ListParagraph"/>
-        <w:numPr>
-          <w:ilvl w:val="0"/>
-          <w:numId w:val="4"/>
-        </w:numPr>
-      </w:pPr>
     </w:p>
     <w:p>
       <w:pPr>
@@ -2441,6 +2250,11 @@
         <w:t>Make Settings XMLs</w:t>
       </w:r>
     </w:p>
+    <w:p>
+      <w:r>
+        <w:t>Functions 5 - 7</w:t>
+      </w:r>
+    </w:p>
     <w:p/>
     <w:p>
       <w:pPr>
@@ -2461,16 +2275,29 @@
       </w:r>
     </w:p>
     <w:p>
+      <w:r>
+        <w:t>Functions 5 - 7</w:t>
+      </w:r>
+    </w:p>
+    <w:p>
+      <w:pPr>
+        <w:rPr>
+          <w:b/>
+        </w:rPr>
+      </w:pPr>
+    </w:p>
+    <w:p>
       <w:pPr>
         <w:pStyle w:val="Heading3"/>
       </w:pPr>
       <w:r>
+        <w:lastRenderedPageBreak/>
         <w:t>Prenolan</w:t>
       </w:r>
     </w:p>
     <w:p>
       <w:r>
-        <w:t>Functions 8-13</w:t>
+        <w:t>Functions 8-11</w:t>
       </w:r>
     </w:p>
     <w:p>
@@ -2490,16 +2317,24 @@
       <w:r>
         <w:t>Functions 1 -4</w:t>
       </w:r>
-      <w:r>
-        <w:t>, 14 - 16</w:t>
+    </w:p>
+    <w:p>
+      <w:r>
+        <w:t>Make Recipe XMLs</w:t>
+      </w:r>
+    </w:p>
+    <w:p/>
+    <w:p>
+      <w:r>
+        <w:t>Still to do:</w:t>
+      </w:r>
+    </w:p>
+    <w:p>
+      <w:r>
+        <w:t>Functions 11 - …</w:t>
       </w:r>
       <w:bookmarkStart w:id="6" w:name="_GoBack"/>
       <w:bookmarkEnd w:id="6"/>
-    </w:p>
-    <w:p>
-      <w:r>
-        <w:t>Make Recipe XMLs</w:t>
-      </w:r>
     </w:p>
     <w:sectPr>
       <w:pgSz w:w="11906" w:h="16838"/>
@@ -3971,7 +3806,7 @@
 </file>
 
 <file path=customXml/itemProps1.xml><?xml version="1.0" encoding="utf-8"?>
-<ds:datastoreItem xmlns:ds="http://schemas.openxmlformats.org/officeDocument/2006/customXml" ds:itemID="{6E7E5C0C-EA62-4960-9083-DBC3218789C2}">
+<ds:datastoreItem xmlns:ds="http://schemas.openxmlformats.org/officeDocument/2006/customXml" ds:itemID="{2C10E280-4AE6-4C77-8032-6811E7497D89}">
   <ds:schemaRefs>
     <ds:schemaRef ds:uri="http://schemas.openxmlformats.org/officeDocument/2006/bibliography"/>
   </ds:schemaRefs>

</xml_diff>